<commit_message>
Atualização do documento final
</commit_message>
<xml_diff>
--- a/Documento Final.docx
+++ b/Documento Final.docx
@@ -396,12 +396,16 @@
     <w:p>
       <w:pPr>
         <w:pStyle w:val="Ttulo1"/>
-        <w:rPr>
-          <w:lang w:val="pt"/>
-        </w:rPr>
-      </w:pPr>
-      <w:r>
-        <w:rPr>
+        <w:spacing w:line="360" w:lineRule="auto"/>
+        <w:jc w:val="both"/>
+        <w:rPr>
+          <w:rFonts w:ascii="Times New Roman" w:hAnsi="Times New Roman" w:cs="Times New Roman"/>
+          <w:lang w:val="pt"/>
+        </w:rPr>
+      </w:pPr>
+      <w:r>
+        <w:rPr>
+          <w:rFonts w:ascii="Times New Roman" w:hAnsi="Times New Roman" w:cs="Times New Roman"/>
           <w:lang w:val="pt"/>
         </w:rPr>
         <w:lastRenderedPageBreak/>
@@ -409,6 +413,7 @@
       </w:r>
       <w:r>
         <w:rPr>
+          <w:rFonts w:ascii="Times New Roman" w:hAnsi="Times New Roman" w:cs="Times New Roman"/>
           <w:lang w:val="pt"/>
         </w:rPr>
         <w:t>Introdução</w:t>
@@ -420,18 +425,18 @@
         <w:autoSpaceDE w:val="0"/>
         <w:autoSpaceDN w:val="0"/>
         <w:adjustRightInd w:val="0"/>
-        <w:spacing w:after="200" w:line="276" w:lineRule="auto"/>
+        <w:spacing w:after="200" w:line="360" w:lineRule="auto"/>
         <w:jc w:val="both"/>
         <w:rPr>
-          <w:rFonts w:ascii="Calibri" w:hAnsi="Calibri" w:cs="Calibri"/>
-          <w:sz w:val="24"/>
-          <w:szCs w:val="24"/>
-          <w:lang w:val="pt"/>
-        </w:rPr>
-      </w:pPr>
-      <w:r>
-        <w:rPr>
-          <w:rFonts w:ascii="Calibri" w:hAnsi="Calibri" w:cs="Calibri"/>
+          <w:rFonts w:ascii="Times New Roman" w:hAnsi="Times New Roman" w:cs="Times New Roman"/>
+          <w:sz w:val="24"/>
+          <w:szCs w:val="24"/>
+          <w:lang w:val="pt"/>
+        </w:rPr>
+      </w:pPr>
+      <w:r>
+        <w:rPr>
+          <w:rFonts w:ascii="Times New Roman" w:hAnsi="Times New Roman" w:cs="Times New Roman"/>
           <w:sz w:val="28"/>
           <w:szCs w:val="28"/>
           <w:lang w:val="pt"/>
@@ -440,7 +445,7 @@
       </w:r>
       <w:r>
         <w:rPr>
-          <w:rFonts w:ascii="Calibri" w:hAnsi="Calibri" w:cs="Calibri"/>
+          <w:rFonts w:ascii="Times New Roman" w:hAnsi="Times New Roman" w:cs="Times New Roman"/>
           <w:sz w:val="24"/>
           <w:szCs w:val="24"/>
           <w:lang w:val="pt"/>
@@ -450,7 +455,7 @@
       <w:proofErr w:type="spellStart"/>
       <w:r>
         <w:rPr>
-          <w:rFonts w:ascii="Calibri" w:hAnsi="Calibri" w:cs="Calibri"/>
+          <w:rFonts w:ascii="Times New Roman" w:hAnsi="Times New Roman" w:cs="Times New Roman"/>
           <w:sz w:val="24"/>
           <w:szCs w:val="24"/>
           <w:lang w:val="pt"/>
@@ -460,7 +465,7 @@
       <w:proofErr w:type="spellEnd"/>
       <w:r>
         <w:rPr>
-          <w:rFonts w:ascii="Calibri" w:hAnsi="Calibri" w:cs="Calibri"/>
+          <w:rFonts w:ascii="Times New Roman" w:hAnsi="Times New Roman" w:cs="Times New Roman"/>
           <w:sz w:val="24"/>
           <w:szCs w:val="24"/>
           <w:lang w:val="pt"/>
@@ -469,13 +474,15 @@
       </w:r>
       <w:r>
         <w:rPr>
-          <w:rFonts w:ascii="Calibri" w:hAnsi="Calibri" w:cs="Calibri"/>
+          <w:rFonts w:ascii="Times New Roman" w:hAnsi="Times New Roman" w:cs="Times New Roman"/>
           <w:sz w:val="24"/>
           <w:szCs w:val="24"/>
           <w:lang w:val="pt"/>
         </w:rPr>
         <w:tab/>
       </w:r>
+      <w:bookmarkStart w:id="0" w:name="_GoBack"/>
+      <w:bookmarkEnd w:id="0"/>
     </w:p>
     <w:p>
       <w:pPr>
@@ -483,18 +490,18 @@
         <w:autoSpaceDE w:val="0"/>
         <w:autoSpaceDN w:val="0"/>
         <w:adjustRightInd w:val="0"/>
-        <w:spacing w:after="200" w:line="276" w:lineRule="auto"/>
+        <w:spacing w:after="200" w:line="360" w:lineRule="auto"/>
         <w:jc w:val="both"/>
         <w:rPr>
-          <w:rFonts w:ascii="Calibri" w:hAnsi="Calibri" w:cs="Calibri"/>
-          <w:sz w:val="24"/>
-          <w:szCs w:val="24"/>
-          <w:lang w:val="pt"/>
-        </w:rPr>
-      </w:pPr>
-      <w:r>
-        <w:rPr>
-          <w:rFonts w:ascii="Calibri" w:hAnsi="Calibri" w:cs="Calibri"/>
+          <w:rFonts w:ascii="Times New Roman" w:hAnsi="Times New Roman" w:cs="Times New Roman"/>
+          <w:sz w:val="24"/>
+          <w:szCs w:val="24"/>
+          <w:lang w:val="pt"/>
+        </w:rPr>
+      </w:pPr>
+      <w:r>
+        <w:rPr>
+          <w:rFonts w:ascii="Times New Roman" w:hAnsi="Times New Roman" w:cs="Times New Roman"/>
           <w:sz w:val="24"/>
           <w:szCs w:val="24"/>
           <w:lang w:val="pt"/>
@@ -503,7 +510,7 @@
       </w:r>
       <w:r>
         <w:rPr>
-          <w:rFonts w:ascii="Calibri" w:hAnsi="Calibri" w:cs="Calibri"/>
+          <w:rFonts w:ascii="Times New Roman" w:hAnsi="Times New Roman" w:cs="Times New Roman"/>
           <w:sz w:val="24"/>
           <w:szCs w:val="24"/>
           <w:lang w:val="pt"/>
@@ -513,7 +520,7 @@
       <w:proofErr w:type="spellStart"/>
       <w:r>
         <w:rPr>
-          <w:rFonts w:ascii="Calibri" w:hAnsi="Calibri" w:cs="Calibri"/>
+          <w:rFonts w:ascii="Times New Roman" w:hAnsi="Times New Roman" w:cs="Times New Roman"/>
           <w:sz w:val="24"/>
           <w:szCs w:val="24"/>
           <w:lang w:val="pt"/>
@@ -523,7 +530,7 @@
       <w:proofErr w:type="spellEnd"/>
       <w:r>
         <w:rPr>
-          <w:rFonts w:ascii="Calibri" w:hAnsi="Calibri" w:cs="Calibri"/>
+          <w:rFonts w:ascii="Times New Roman" w:hAnsi="Times New Roman" w:cs="Times New Roman"/>
           <w:sz w:val="24"/>
           <w:szCs w:val="24"/>
           <w:lang w:val="pt"/>
@@ -532,7 +539,7 @@
       </w:r>
       <w:r>
         <w:rPr>
-          <w:rFonts w:ascii="Calibri" w:hAnsi="Calibri" w:cs="Calibri"/>
+          <w:rFonts w:ascii="Times New Roman" w:hAnsi="Times New Roman" w:cs="Times New Roman"/>
           <w:sz w:val="24"/>
           <w:szCs w:val="24"/>
           <w:lang w:val="pt"/>
@@ -541,30 +548,12 @@
       </w:r>
       <w:r>
         <w:rPr>
-          <w:rFonts w:ascii="Calibri" w:hAnsi="Calibri" w:cs="Calibri"/>
-          <w:sz w:val="24"/>
-          <w:szCs w:val="24"/>
-          <w:lang w:val="pt"/>
-        </w:rPr>
-        <w:t xml:space="preserve"> (simples, prático e dinâmico), facilitando o treinamento de novos funcionários para operar o mesmo. Seu banco de dados foi modelado para otimizar a geração de relatórios e evitar </w:t>
-      </w:r>
-      <w:r>
-        <w:rPr>
-          <w:rFonts w:ascii="Calibri" w:hAnsi="Calibri" w:cs="Calibri"/>
-          <w:sz w:val="24"/>
-          <w:szCs w:val="24"/>
-          <w:lang w:val="pt"/>
-        </w:rPr>
-        <w:t>inconsistência</w:t>
-      </w:r>
-      <w:r>
-        <w:rPr>
-          <w:rFonts w:ascii="Calibri" w:hAnsi="Calibri" w:cs="Calibri"/>
-          <w:sz w:val="24"/>
-          <w:szCs w:val="24"/>
-          <w:lang w:val="pt"/>
-        </w:rPr>
-        <w:t xml:space="preserve"> nos dados.</w:t>
+          <w:rFonts w:ascii="Times New Roman" w:hAnsi="Times New Roman" w:cs="Times New Roman"/>
+          <w:sz w:val="24"/>
+          <w:szCs w:val="24"/>
+          <w:lang w:val="pt"/>
+        </w:rPr>
+        <w:t xml:space="preserve"> (simples, prático e dinâmico), facilitando o treinamento de novos funcionários para operar o mesmo. Seu banco de dados foi modelado para otimizar a geração de relatórios e evitar inconsistência nos dados.</w:t>
       </w:r>
     </w:p>
     <w:p>
@@ -573,19 +562,19 @@
         <w:autoSpaceDE w:val="0"/>
         <w:autoSpaceDN w:val="0"/>
         <w:adjustRightInd w:val="0"/>
-        <w:spacing w:after="200" w:line="276" w:lineRule="auto"/>
+        <w:spacing w:after="200" w:line="360" w:lineRule="auto"/>
         <w:ind w:firstLine="360"/>
         <w:jc w:val="both"/>
         <w:rPr>
-          <w:rFonts w:ascii="Calibri" w:hAnsi="Calibri" w:cs="Calibri"/>
-          <w:sz w:val="24"/>
-          <w:szCs w:val="24"/>
-          <w:lang w:val="pt"/>
-        </w:rPr>
-      </w:pPr>
-      <w:r>
-        <w:rPr>
-          <w:rFonts w:ascii="Calibri" w:hAnsi="Calibri" w:cs="Calibri"/>
+          <w:rFonts w:ascii="Times New Roman" w:hAnsi="Times New Roman" w:cs="Times New Roman"/>
+          <w:sz w:val="24"/>
+          <w:szCs w:val="24"/>
+          <w:lang w:val="pt"/>
+        </w:rPr>
+      </w:pPr>
+      <w:r>
+        <w:rPr>
+          <w:rFonts w:ascii="Times New Roman" w:hAnsi="Times New Roman" w:cs="Times New Roman"/>
           <w:sz w:val="24"/>
           <w:szCs w:val="24"/>
           <w:lang w:val="pt"/>
@@ -596,12 +585,16 @@
     <w:p>
       <w:pPr>
         <w:pStyle w:val="Ttulo1"/>
-        <w:rPr>
-          <w:lang w:val="pt"/>
-        </w:rPr>
-      </w:pPr>
-      <w:r>
-        <w:rPr>
+        <w:spacing w:line="360" w:lineRule="auto"/>
+        <w:jc w:val="both"/>
+        <w:rPr>
+          <w:rFonts w:ascii="Times New Roman" w:hAnsi="Times New Roman" w:cs="Times New Roman"/>
+          <w:lang w:val="pt"/>
+        </w:rPr>
+      </w:pPr>
+      <w:r>
+        <w:rPr>
+          <w:rFonts w:ascii="Times New Roman" w:hAnsi="Times New Roman" w:cs="Times New Roman"/>
           <w:lang w:val="pt"/>
         </w:rPr>
         <w:t>2. Entidades e Seus Respectivos Relacionamentos</w:t>
@@ -609,53 +602,39 @@
     </w:p>
     <w:p>
       <w:pPr>
-        <w:rPr>
-          <w:sz w:val="24"/>
-          <w:szCs w:val="24"/>
-          <w:lang w:val="pt"/>
-        </w:rPr>
-      </w:pPr>
-      <w:r>
-        <w:rPr>
+        <w:spacing w:line="360" w:lineRule="auto"/>
+        <w:jc w:val="both"/>
+        <w:rPr>
+          <w:rFonts w:ascii="Times New Roman" w:hAnsi="Times New Roman" w:cs="Times New Roman"/>
+          <w:sz w:val="24"/>
+          <w:szCs w:val="24"/>
+          <w:lang w:val="pt"/>
+        </w:rPr>
+      </w:pPr>
+      <w:r>
+        <w:rPr>
+          <w:rFonts w:ascii="Times New Roman" w:hAnsi="Times New Roman" w:cs="Times New Roman"/>
           <w:lang w:val="pt"/>
         </w:rPr>
         <w:tab/>
       </w:r>
       <w:r>
         <w:rPr>
-          <w:sz w:val="24"/>
-          <w:szCs w:val="24"/>
-          <w:lang w:val="pt"/>
-        </w:rPr>
-        <w:t xml:space="preserve">Nesta seção cada um dos subtítulos abordará uma </w:t>
-      </w:r>
-      <w:r>
-        <w:rPr>
-          <w:sz w:val="24"/>
-          <w:szCs w:val="24"/>
-          <w:lang w:val="pt"/>
-        </w:rPr>
-        <w:t>entidade presente no Sistema, além de apresentar as relações de cada uma delas e os seus respectivos atributos:</w:t>
+          <w:rFonts w:ascii="Times New Roman" w:hAnsi="Times New Roman" w:cs="Times New Roman"/>
+          <w:sz w:val="24"/>
+          <w:szCs w:val="24"/>
+          <w:lang w:val="pt"/>
+        </w:rPr>
+        <w:t>Nesta seção cada um dos subtítulos abordará uma entidade presente no Sistema, além de apresentar as relações de cada uma delas e os seus respectivos atributos:</w:t>
       </w:r>
     </w:p>
     <w:p>
       <w:pPr>
         <w:pStyle w:val="Ttulo2"/>
-        <w:rPr>
-          <w:lang w:val="pt"/>
-        </w:rPr>
-      </w:pPr>
-      <w:r>
-        <w:rPr>
-          <w:lang w:val="pt"/>
-        </w:rPr>
-        <w:t>2.1 Entidade Dono</w:t>
-      </w:r>
-    </w:p>
-    <w:p>
-      <w:pPr>
-        <w:rPr>
-          <w:rFonts w:ascii="Calibri" w:hAnsi="Calibri" w:cs="Calibri"/>
+        <w:spacing w:line="360" w:lineRule="auto"/>
+        <w:jc w:val="both"/>
+        <w:rPr>
+          <w:rFonts w:ascii="Times New Roman" w:hAnsi="Times New Roman" w:cs="Times New Roman"/>
           <w:sz w:val="28"/>
           <w:szCs w:val="28"/>
           <w:lang w:val="pt"/>
@@ -663,220 +642,1160 @@
       </w:pPr>
       <w:r>
         <w:rPr>
-          <w:lang w:val="pt"/>
-        </w:rPr>
-        <w:tab/>
-      </w:r>
-      <w:r>
-        <w:rPr>
-          <w:rFonts w:ascii="Calibri" w:hAnsi="Calibri" w:cs="Calibri"/>
+          <w:rFonts w:ascii="Times New Roman" w:hAnsi="Times New Roman" w:cs="Times New Roman"/>
           <w:sz w:val="28"/>
           <w:szCs w:val="28"/>
           <w:lang w:val="pt"/>
         </w:rPr>
-        <w:t>Re</w:t>
-      </w:r>
-      <w:r>
-        <w:rPr>
-          <w:rFonts w:ascii="Calibri" w:hAnsi="Calibri" w:cs="Calibri"/>
+        <w:t>2.1 Entidade Dono</w:t>
+      </w:r>
+    </w:p>
+    <w:p>
+      <w:pPr>
+        <w:spacing w:line="360" w:lineRule="auto"/>
+        <w:jc w:val="both"/>
+        <w:rPr>
+          <w:rFonts w:ascii="Times New Roman" w:hAnsi="Times New Roman" w:cs="Times New Roman"/>
+          <w:sz w:val="24"/>
+          <w:szCs w:val="24"/>
+          <w:lang w:val="pt"/>
+        </w:rPr>
+      </w:pPr>
+      <w:r>
+        <w:rPr>
+          <w:rFonts w:ascii="Times New Roman" w:hAnsi="Times New Roman" w:cs="Times New Roman"/>
+          <w:lang w:val="pt"/>
+        </w:rPr>
+        <w:tab/>
+      </w:r>
+      <w:r>
+        <w:rPr>
+          <w:rFonts w:ascii="Times New Roman" w:hAnsi="Times New Roman" w:cs="Times New Roman"/>
+          <w:sz w:val="24"/>
+          <w:szCs w:val="24"/>
+          <w:lang w:val="pt"/>
+        </w:rPr>
+        <w:t xml:space="preserve">Representa o dono da loja que utilizará o sistema para cadastrar novos funcionários, lojas, produtos e produtos atômicos, assim como emitir relatórios referentes as vendas de cada loja, estoque, produtos mais vendidos, entre outros. Dentro do modelo de banco de dados, o mesmo se relaciona diretamente </w:t>
+      </w:r>
+      <w:r>
+        <w:rPr>
+          <w:rFonts w:ascii="Times New Roman" w:hAnsi="Times New Roman" w:cs="Times New Roman"/>
+          <w:sz w:val="24"/>
+          <w:szCs w:val="24"/>
+          <w:lang w:val="pt"/>
+        </w:rPr>
+        <w:t xml:space="preserve">apenas com </w:t>
+      </w:r>
+      <w:r>
+        <w:rPr>
+          <w:rFonts w:ascii="Times New Roman" w:hAnsi="Times New Roman" w:cs="Times New Roman"/>
+          <w:sz w:val="24"/>
+          <w:szCs w:val="24"/>
+          <w:lang w:val="pt"/>
+        </w:rPr>
+        <w:t>a Entidade Lanchonete (o D</w:t>
+      </w:r>
+      <w:r>
+        <w:rPr>
+          <w:rFonts w:ascii="Times New Roman" w:hAnsi="Times New Roman" w:cs="Times New Roman"/>
+          <w:sz w:val="24"/>
+          <w:szCs w:val="24"/>
+          <w:lang w:val="pt"/>
+        </w:rPr>
+        <w:t>ono possui diferentes lojas</w:t>
+      </w:r>
+      <w:r>
+        <w:rPr>
+          <w:rFonts w:ascii="Times New Roman" w:hAnsi="Times New Roman" w:cs="Times New Roman"/>
+          <w:sz w:val="24"/>
+          <w:szCs w:val="24"/>
+          <w:lang w:val="pt"/>
+        </w:rPr>
+        <w:t xml:space="preserve">) e </w:t>
+      </w:r>
+      <w:r>
+        <w:rPr>
+          <w:rFonts w:ascii="Times New Roman" w:hAnsi="Times New Roman" w:cs="Times New Roman"/>
+          <w:sz w:val="24"/>
+          <w:szCs w:val="24"/>
+          <w:lang w:val="pt"/>
+        </w:rPr>
+        <w:t>p</w:t>
+      </w:r>
+      <w:r>
+        <w:rPr>
+          <w:rFonts w:ascii="Times New Roman" w:hAnsi="Times New Roman" w:cs="Times New Roman"/>
+          <w:sz w:val="24"/>
+          <w:szCs w:val="24"/>
+          <w:lang w:val="pt"/>
+        </w:rPr>
+        <w:t xml:space="preserve">ossui </w:t>
+      </w:r>
+      <w:r>
+        <w:rPr>
+          <w:rFonts w:ascii="Times New Roman" w:hAnsi="Times New Roman" w:cs="Times New Roman"/>
+          <w:sz w:val="24"/>
+          <w:szCs w:val="24"/>
+          <w:lang w:val="pt"/>
+        </w:rPr>
+        <w:t>os seguintes</w:t>
+      </w:r>
+      <w:r>
+        <w:rPr>
+          <w:rFonts w:ascii="Times New Roman" w:hAnsi="Times New Roman" w:cs="Times New Roman"/>
+          <w:sz w:val="24"/>
+          <w:szCs w:val="24"/>
+          <w:lang w:val="pt"/>
+        </w:rPr>
+        <w:t xml:space="preserve"> atributos</w:t>
+      </w:r>
+      <w:r>
+        <w:rPr>
+          <w:rFonts w:ascii="Times New Roman" w:hAnsi="Times New Roman" w:cs="Times New Roman"/>
+          <w:sz w:val="24"/>
+          <w:szCs w:val="24"/>
+          <w:lang w:val="pt"/>
+        </w:rPr>
+        <w:t xml:space="preserve">: </w:t>
+      </w:r>
+      <w:proofErr w:type="spellStart"/>
+      <w:r>
+        <w:rPr>
+          <w:rFonts w:ascii="Times New Roman" w:hAnsi="Times New Roman" w:cs="Times New Roman"/>
+          <w:sz w:val="24"/>
+          <w:szCs w:val="24"/>
+          <w:lang w:val="pt"/>
+        </w:rPr>
+        <w:t>id_</w:t>
+      </w:r>
+      <w:proofErr w:type="gramStart"/>
+      <w:r>
+        <w:rPr>
+          <w:rFonts w:ascii="Times New Roman" w:hAnsi="Times New Roman" w:cs="Times New Roman"/>
+          <w:sz w:val="24"/>
+          <w:szCs w:val="24"/>
+          <w:lang w:val="pt"/>
+        </w:rPr>
+        <w:t>dono</w:t>
+      </w:r>
+      <w:proofErr w:type="spellEnd"/>
+      <w:r>
+        <w:rPr>
+          <w:rFonts w:ascii="Times New Roman" w:hAnsi="Times New Roman" w:cs="Times New Roman"/>
+          <w:sz w:val="24"/>
+          <w:szCs w:val="24"/>
+          <w:lang w:val="pt"/>
+        </w:rPr>
+        <w:t>(</w:t>
+      </w:r>
+      <w:proofErr w:type="gramEnd"/>
+      <w:r>
+        <w:rPr>
+          <w:rFonts w:ascii="Times New Roman" w:hAnsi="Times New Roman" w:cs="Times New Roman"/>
+          <w:sz w:val="24"/>
+          <w:szCs w:val="24"/>
+          <w:lang w:val="pt"/>
+        </w:rPr>
+        <w:t>PK),</w:t>
+      </w:r>
+      <w:r>
+        <w:rPr>
+          <w:rFonts w:ascii="Times New Roman" w:hAnsi="Times New Roman" w:cs="Times New Roman"/>
+          <w:sz w:val="24"/>
+          <w:szCs w:val="24"/>
+          <w:lang w:val="pt"/>
+        </w:rPr>
+        <w:t xml:space="preserve"> </w:t>
+      </w:r>
+      <w:r>
+        <w:rPr>
+          <w:rFonts w:ascii="Times New Roman" w:hAnsi="Times New Roman" w:cs="Times New Roman"/>
+          <w:sz w:val="24"/>
+          <w:szCs w:val="24"/>
+          <w:lang w:val="pt"/>
+        </w:rPr>
+        <w:t>nome</w:t>
+      </w:r>
+      <w:r>
+        <w:rPr>
+          <w:rFonts w:ascii="Times New Roman" w:hAnsi="Times New Roman" w:cs="Times New Roman"/>
+          <w:sz w:val="24"/>
+          <w:szCs w:val="24"/>
+          <w:lang w:val="pt"/>
+        </w:rPr>
+        <w:t xml:space="preserve">, </w:t>
+      </w:r>
+      <w:proofErr w:type="spellStart"/>
+      <w:r>
+        <w:rPr>
+          <w:rFonts w:ascii="Times New Roman" w:hAnsi="Times New Roman" w:cs="Times New Roman"/>
+          <w:sz w:val="24"/>
+          <w:szCs w:val="24"/>
+          <w:lang w:val="pt"/>
+        </w:rPr>
+        <w:t>login</w:t>
+      </w:r>
+      <w:proofErr w:type="spellEnd"/>
+      <w:r>
+        <w:rPr>
+          <w:rFonts w:ascii="Times New Roman" w:hAnsi="Times New Roman" w:cs="Times New Roman"/>
+          <w:sz w:val="24"/>
+          <w:szCs w:val="24"/>
+          <w:lang w:val="pt"/>
+        </w:rPr>
+        <w:t>, senha</w:t>
+      </w:r>
+      <w:r>
+        <w:rPr>
+          <w:rFonts w:ascii="Times New Roman" w:hAnsi="Times New Roman" w:cs="Times New Roman"/>
+          <w:sz w:val="24"/>
+          <w:szCs w:val="24"/>
+          <w:lang w:val="pt"/>
+        </w:rPr>
+        <w:t>.</w:t>
+      </w:r>
+    </w:p>
+    <w:p>
+      <w:pPr>
+        <w:pStyle w:val="Ttulo2"/>
+        <w:spacing w:line="360" w:lineRule="auto"/>
+        <w:jc w:val="both"/>
+        <w:rPr>
+          <w:rFonts w:ascii="Times New Roman" w:hAnsi="Times New Roman" w:cs="Times New Roman"/>
           <w:sz w:val="28"/>
           <w:szCs w:val="28"/>
-          <w:lang w:val="pt"/>
-        </w:rPr>
-        <w:t xml:space="preserve">presenta o dono da loja que utilizará o sistema para cadastrar novos funcionários, lojas, produtos e produtos atômicos, assim como emitir relatórios referentes as vendas de cada loja, estoque, produtos mais vendidos, entre outros. Dentro do modelo de banco de dados, o mesmo se relaciona diretamente </w:t>
-      </w:r>
-      <w:r>
-        <w:rPr>
-          <w:rFonts w:ascii="Calibri" w:hAnsi="Calibri" w:cs="Calibri"/>
+        </w:rPr>
+      </w:pPr>
+      <w:r>
+        <w:rPr>
+          <w:rFonts w:ascii="Times New Roman" w:hAnsi="Times New Roman" w:cs="Times New Roman"/>
           <w:sz w:val="28"/>
           <w:szCs w:val="28"/>
-          <w:lang w:val="pt"/>
-        </w:rPr>
-        <w:t xml:space="preserve">apenas com </w:t>
-      </w:r>
-      <w:r>
-        <w:rPr>
-          <w:rFonts w:ascii="Calibri" w:hAnsi="Calibri" w:cs="Calibri"/>
+        </w:rPr>
+        <w:t>2.2 Entidade Lanchonete</w:t>
+      </w:r>
+    </w:p>
+    <w:p>
+      <w:pPr>
+        <w:spacing w:line="360" w:lineRule="auto"/>
+        <w:jc w:val="both"/>
+        <w:rPr>
+          <w:rFonts w:ascii="Times New Roman" w:hAnsi="Times New Roman" w:cs="Times New Roman"/>
+          <w:sz w:val="24"/>
+          <w:szCs w:val="24"/>
+          <w:lang w:val="pt"/>
+        </w:rPr>
+      </w:pPr>
+      <w:r>
+        <w:rPr>
+          <w:rFonts w:ascii="Times New Roman" w:hAnsi="Times New Roman" w:cs="Times New Roman"/>
+        </w:rPr>
+        <w:tab/>
+      </w:r>
+      <w:r>
+        <w:rPr>
+          <w:rFonts w:ascii="Times New Roman" w:hAnsi="Times New Roman" w:cs="Times New Roman"/>
+          <w:sz w:val="24"/>
+          <w:szCs w:val="24"/>
+          <w:lang w:val="pt"/>
+        </w:rPr>
+        <w:t>R</w:t>
+      </w:r>
+      <w:r>
+        <w:rPr>
+          <w:rFonts w:ascii="Times New Roman" w:hAnsi="Times New Roman" w:cs="Times New Roman"/>
+          <w:sz w:val="24"/>
+          <w:szCs w:val="24"/>
+          <w:lang w:val="pt"/>
+        </w:rPr>
+        <w:t xml:space="preserve">epresenta cada uma das lojas pertencentes a rede de lanchonetes. A mesma possui </w:t>
+      </w:r>
+      <w:proofErr w:type="gramStart"/>
+      <w:r>
+        <w:rPr>
+          <w:rFonts w:ascii="Times New Roman" w:hAnsi="Times New Roman" w:cs="Times New Roman"/>
+          <w:sz w:val="24"/>
+          <w:szCs w:val="24"/>
+          <w:lang w:val="pt"/>
+        </w:rPr>
+        <w:t>relacionamento</w:t>
+      </w:r>
+      <w:proofErr w:type="gramEnd"/>
+      <w:r>
+        <w:rPr>
+          <w:rFonts w:ascii="Times New Roman" w:hAnsi="Times New Roman" w:cs="Times New Roman"/>
+          <w:sz w:val="24"/>
+          <w:szCs w:val="24"/>
+          <w:lang w:val="pt"/>
+        </w:rPr>
+        <w:t xml:space="preserve"> direto com 2 outras entidades além das citadas anteriormente: Funcionário (cada lanchonete possui diversos funcionários); Produto Atômico (cada lanchonete possui em seu estoque diversos produtos atômicos), essa relação em específico possui um atributo quantidade, pois podemos ter mais de um produto atômico específico em estoque. Todas as lanchonetes possuem os seguintes atributos básicos: </w:t>
+      </w:r>
+      <w:proofErr w:type="spellStart"/>
+      <w:r>
+        <w:rPr>
+          <w:rFonts w:ascii="Times New Roman" w:hAnsi="Times New Roman" w:cs="Times New Roman"/>
+          <w:sz w:val="24"/>
+          <w:szCs w:val="24"/>
+          <w:lang w:val="pt"/>
+        </w:rPr>
+        <w:t>id_</w:t>
+      </w:r>
+      <w:proofErr w:type="gramStart"/>
+      <w:r>
+        <w:rPr>
+          <w:rFonts w:ascii="Times New Roman" w:hAnsi="Times New Roman" w:cs="Times New Roman"/>
+          <w:sz w:val="24"/>
+          <w:szCs w:val="24"/>
+          <w:lang w:val="pt"/>
+        </w:rPr>
+        <w:t>lanchonete</w:t>
+      </w:r>
+      <w:proofErr w:type="spellEnd"/>
+      <w:r>
+        <w:rPr>
+          <w:rFonts w:ascii="Times New Roman" w:hAnsi="Times New Roman" w:cs="Times New Roman"/>
+          <w:sz w:val="24"/>
+          <w:szCs w:val="24"/>
+          <w:lang w:val="pt"/>
+        </w:rPr>
+        <w:t>(</w:t>
+      </w:r>
+      <w:proofErr w:type="gramEnd"/>
+      <w:r>
+        <w:rPr>
+          <w:rFonts w:ascii="Times New Roman" w:hAnsi="Times New Roman" w:cs="Times New Roman"/>
+          <w:sz w:val="24"/>
+          <w:szCs w:val="24"/>
+          <w:lang w:val="pt"/>
+        </w:rPr>
+        <w:t>PK), nome, telefone e endereço(estado, cidade, rua, número, bairro, CEP).</w:t>
+      </w:r>
+    </w:p>
+    <w:p>
+      <w:pPr>
+        <w:pStyle w:val="Ttulo2"/>
+        <w:spacing w:line="360" w:lineRule="auto"/>
+        <w:jc w:val="both"/>
+        <w:rPr>
+          <w:rFonts w:ascii="Times New Roman" w:hAnsi="Times New Roman" w:cs="Times New Roman"/>
           <w:sz w:val="28"/>
           <w:szCs w:val="28"/>
-          <w:lang w:val="pt"/>
-        </w:rPr>
-        <w:t>a Entidade Lanchonete (o D</w:t>
-      </w:r>
-      <w:r>
-        <w:rPr>
-          <w:rFonts w:ascii="Calibri" w:hAnsi="Calibri" w:cs="Calibri"/>
+        </w:rPr>
+      </w:pPr>
+      <w:r>
+        <w:rPr>
+          <w:rFonts w:ascii="Times New Roman" w:hAnsi="Times New Roman" w:cs="Times New Roman"/>
           <w:sz w:val="28"/>
           <w:szCs w:val="28"/>
-          <w:lang w:val="pt"/>
-        </w:rPr>
-        <w:t>ono possui diferentes lojas</w:t>
-      </w:r>
-      <w:r>
-        <w:rPr>
-          <w:rFonts w:ascii="Calibri" w:hAnsi="Calibri" w:cs="Calibri"/>
+        </w:rPr>
+        <w:t>2.3 Entidade Funcionário</w:t>
+      </w:r>
+    </w:p>
+    <w:p>
+      <w:pPr>
+        <w:spacing w:line="360" w:lineRule="auto"/>
+        <w:jc w:val="both"/>
+        <w:rPr>
+          <w:rFonts w:ascii="Times New Roman" w:hAnsi="Times New Roman" w:cs="Times New Roman"/>
+          <w:sz w:val="24"/>
+          <w:szCs w:val="24"/>
+          <w:lang w:val="pt"/>
+        </w:rPr>
+      </w:pPr>
+      <w:r>
+        <w:rPr>
+          <w:rFonts w:ascii="Times New Roman" w:hAnsi="Times New Roman" w:cs="Times New Roman"/>
+        </w:rPr>
+        <w:tab/>
+      </w:r>
+      <w:r>
+        <w:rPr>
+          <w:rFonts w:ascii="Times New Roman" w:hAnsi="Times New Roman" w:cs="Times New Roman"/>
+          <w:sz w:val="24"/>
+          <w:szCs w:val="24"/>
+        </w:rPr>
+        <w:t>Representa</w:t>
+      </w:r>
+      <w:r>
+        <w:rPr>
+          <w:rFonts w:ascii="Times New Roman" w:hAnsi="Times New Roman" w:cs="Times New Roman"/>
+          <w:sz w:val="24"/>
+          <w:szCs w:val="24"/>
+          <w:lang w:val="pt"/>
+        </w:rPr>
+        <w:t xml:space="preserve"> todos os possíveis funcionários presentes em uma lanchonete, os mesmos são organizados em 4 diferentes cargos, sendo eles: Gerente, Caixa, Cozinheiro, Faxineiro. Todos os funcionários possuem cadastro no sistema, porém a apenas o Gerente e o Caixa </w:t>
+      </w:r>
+      <w:r>
+        <w:rPr>
+          <w:rFonts w:ascii="Times New Roman" w:hAnsi="Times New Roman" w:cs="Times New Roman"/>
+          <w:sz w:val="24"/>
+          <w:szCs w:val="24"/>
+          <w:lang w:val="pt"/>
+        </w:rPr>
+        <w:lastRenderedPageBreak/>
+        <w:t>possuem acesso ao</w:t>
+      </w:r>
+      <w:r>
+        <w:rPr>
+          <w:rFonts w:ascii="Times New Roman" w:hAnsi="Times New Roman" w:cs="Times New Roman"/>
+          <w:sz w:val="24"/>
+          <w:szCs w:val="24"/>
+          <w:lang w:val="pt"/>
+        </w:rPr>
+        <w:t xml:space="preserve"> mesmo. Tendo isso em mente, o G</w:t>
+      </w:r>
+      <w:r>
+        <w:rPr>
+          <w:rFonts w:ascii="Times New Roman" w:hAnsi="Times New Roman" w:cs="Times New Roman"/>
+          <w:sz w:val="24"/>
+          <w:szCs w:val="24"/>
+          <w:lang w:val="pt"/>
+        </w:rPr>
+        <w:t xml:space="preserve">erente pode utilizar o sistema para </w:t>
+      </w:r>
+      <w:r>
+        <w:rPr>
+          <w:rFonts w:ascii="Times New Roman" w:hAnsi="Times New Roman" w:cs="Times New Roman"/>
+          <w:sz w:val="24"/>
+          <w:szCs w:val="24"/>
+          <w:lang w:val="pt"/>
+        </w:rPr>
+        <w:t>gerar</w:t>
+      </w:r>
+      <w:r>
+        <w:rPr>
+          <w:rFonts w:ascii="Times New Roman" w:hAnsi="Times New Roman" w:cs="Times New Roman"/>
+          <w:sz w:val="24"/>
+          <w:szCs w:val="24"/>
+          <w:lang w:val="pt"/>
+        </w:rPr>
+        <w:t xml:space="preserve"> relatórios, realizar alterações no estoque local e cadastrar outros novos funcionários na lanchonete</w:t>
+      </w:r>
+      <w:r>
+        <w:rPr>
+          <w:rFonts w:ascii="Times New Roman" w:hAnsi="Times New Roman" w:cs="Times New Roman"/>
+          <w:sz w:val="24"/>
+          <w:szCs w:val="24"/>
+          <w:lang w:val="pt"/>
+        </w:rPr>
+        <w:t xml:space="preserve"> em que trabalha</w:t>
+      </w:r>
+      <w:r>
+        <w:rPr>
+          <w:rFonts w:ascii="Times New Roman" w:hAnsi="Times New Roman" w:cs="Times New Roman"/>
+          <w:sz w:val="24"/>
+          <w:szCs w:val="24"/>
+          <w:lang w:val="pt"/>
+        </w:rPr>
+        <w:t xml:space="preserve">, já o Caixa apenas utiliza o sistema para registrar e emitir notas referentes aos pedidos dos clientes. Além dos relacionamentos citados anteriormente, apenas o caixa </w:t>
+      </w:r>
+      <w:r>
+        <w:rPr>
+          <w:rFonts w:ascii="Times New Roman" w:hAnsi="Times New Roman" w:cs="Times New Roman"/>
+          <w:sz w:val="24"/>
+          <w:szCs w:val="24"/>
+          <w:lang w:val="pt"/>
+        </w:rPr>
+        <w:t>possui</w:t>
+      </w:r>
+      <w:r>
+        <w:rPr>
+          <w:rFonts w:ascii="Times New Roman" w:hAnsi="Times New Roman" w:cs="Times New Roman"/>
+          <w:sz w:val="24"/>
+          <w:szCs w:val="24"/>
+          <w:lang w:val="pt"/>
+        </w:rPr>
+        <w:t xml:space="preserve"> um novo relacionamento direto, sendo ele com a entidade Nota (toda Nota é emitida por um Caixa). Todos os funcionários possuem os seguintes atributos básicos: </w:t>
+      </w:r>
+      <w:proofErr w:type="spellStart"/>
+      <w:r>
+        <w:rPr>
+          <w:rFonts w:ascii="Times New Roman" w:hAnsi="Times New Roman" w:cs="Times New Roman"/>
+          <w:sz w:val="24"/>
+          <w:szCs w:val="24"/>
+          <w:lang w:val="pt"/>
+        </w:rPr>
+        <w:t>id_</w:t>
+      </w:r>
+      <w:proofErr w:type="gramStart"/>
+      <w:r>
+        <w:rPr>
+          <w:rFonts w:ascii="Times New Roman" w:hAnsi="Times New Roman" w:cs="Times New Roman"/>
+          <w:sz w:val="24"/>
+          <w:szCs w:val="24"/>
+          <w:lang w:val="pt"/>
+        </w:rPr>
+        <w:t>funcionário</w:t>
+      </w:r>
+      <w:proofErr w:type="spellEnd"/>
+      <w:r>
+        <w:rPr>
+          <w:rFonts w:ascii="Times New Roman" w:hAnsi="Times New Roman" w:cs="Times New Roman"/>
+          <w:sz w:val="24"/>
+          <w:szCs w:val="24"/>
+          <w:lang w:val="pt"/>
+        </w:rPr>
+        <w:t>(</w:t>
+      </w:r>
+      <w:proofErr w:type="gramEnd"/>
+      <w:r>
+        <w:rPr>
+          <w:rFonts w:ascii="Times New Roman" w:hAnsi="Times New Roman" w:cs="Times New Roman"/>
+          <w:sz w:val="24"/>
+          <w:szCs w:val="24"/>
+          <w:lang w:val="pt"/>
+        </w:rPr>
+        <w:t xml:space="preserve">PK), nome, telefone e CPF. Gerentes e Caixas possuem 2 atributos a mais, sendo eles </w:t>
+      </w:r>
+      <w:proofErr w:type="spellStart"/>
+      <w:r>
+        <w:rPr>
+          <w:rFonts w:ascii="Times New Roman" w:hAnsi="Times New Roman" w:cs="Times New Roman"/>
+          <w:sz w:val="24"/>
+          <w:szCs w:val="24"/>
+          <w:lang w:val="pt"/>
+        </w:rPr>
+        <w:t>login</w:t>
+      </w:r>
+      <w:proofErr w:type="spellEnd"/>
+      <w:r>
+        <w:rPr>
+          <w:rFonts w:ascii="Times New Roman" w:hAnsi="Times New Roman" w:cs="Times New Roman"/>
+          <w:sz w:val="24"/>
+          <w:szCs w:val="24"/>
+          <w:lang w:val="pt"/>
+        </w:rPr>
+        <w:t xml:space="preserve"> e senha.</w:t>
+      </w:r>
+    </w:p>
+    <w:p>
+      <w:pPr>
+        <w:pStyle w:val="Ttulo2"/>
+        <w:spacing w:line="360" w:lineRule="auto"/>
+        <w:jc w:val="both"/>
+        <w:rPr>
+          <w:rFonts w:ascii="Times New Roman" w:hAnsi="Times New Roman" w:cs="Times New Roman"/>
           <w:sz w:val="28"/>
           <w:szCs w:val="28"/>
-          <w:lang w:val="pt"/>
-        </w:rPr>
-        <w:t xml:space="preserve">) e </w:t>
-      </w:r>
-      <w:r>
-        <w:rPr>
-          <w:rFonts w:ascii="Calibri" w:hAnsi="Calibri" w:cs="Calibri"/>
+        </w:rPr>
+      </w:pPr>
+      <w:r>
+        <w:rPr>
+          <w:rFonts w:ascii="Times New Roman" w:hAnsi="Times New Roman" w:cs="Times New Roman"/>
           <w:sz w:val="28"/>
           <w:szCs w:val="28"/>
-          <w:lang w:val="pt"/>
-        </w:rPr>
-        <w:t>p</w:t>
-      </w:r>
-      <w:r>
-        <w:rPr>
-          <w:rFonts w:ascii="Calibri" w:hAnsi="Calibri" w:cs="Calibri"/>
+        </w:rPr>
+        <w:t>2.4 Entidade Nota</w:t>
+      </w:r>
+    </w:p>
+    <w:p>
+      <w:pPr>
+        <w:spacing w:line="360" w:lineRule="auto"/>
+        <w:jc w:val="both"/>
+        <w:rPr>
+          <w:rFonts w:ascii="Times New Roman" w:hAnsi="Times New Roman" w:cs="Times New Roman"/>
+          <w:sz w:val="24"/>
+          <w:szCs w:val="24"/>
+          <w:lang w:val="pt"/>
+        </w:rPr>
+      </w:pPr>
+      <w:r>
+        <w:rPr>
+          <w:rFonts w:ascii="Times New Roman" w:hAnsi="Times New Roman" w:cs="Times New Roman"/>
           <w:sz w:val="28"/>
           <w:szCs w:val="28"/>
           <w:lang w:val="pt"/>
         </w:rPr>
-        <w:t xml:space="preserve">ossui </w:t>
-      </w:r>
-      <w:r>
-        <w:rPr>
-          <w:rFonts w:ascii="Calibri" w:hAnsi="Calibri" w:cs="Calibri"/>
+        <w:tab/>
+      </w:r>
+      <w:r>
+        <w:rPr>
+          <w:rFonts w:ascii="Times New Roman" w:hAnsi="Times New Roman" w:cs="Times New Roman"/>
+          <w:sz w:val="24"/>
+          <w:szCs w:val="24"/>
+          <w:lang w:val="pt"/>
+        </w:rPr>
+        <w:t>R</w:t>
+      </w:r>
+      <w:r>
+        <w:rPr>
+          <w:rFonts w:ascii="Times New Roman" w:hAnsi="Times New Roman" w:cs="Times New Roman"/>
+          <w:sz w:val="24"/>
+          <w:szCs w:val="24"/>
+          <w:lang w:val="pt"/>
+        </w:rPr>
+        <w:t xml:space="preserve">epresenta as notas emitidas por um Caixa após um cliente solicitar e pagar um pedido (pedidos que não são concretizados por problemas de pagamento são descartados e não são registrados no banco de dados). Além dos relacionamentos citados anteriormente, uma Nota possui 2 importantes relacionamentos, sendo eles: Tipo de Pagamento (define o tipo de pagamento que a nota recebeu, podendo ser dinheiro ou cartão) e Produto (quais os produtos presentes na nota), esse relacionamento em específico possui um atributo quantidade. Todas as notas possuem os seguintes atributos básicos: </w:t>
+      </w:r>
+      <w:proofErr w:type="spellStart"/>
+      <w:r>
+        <w:rPr>
+          <w:rFonts w:ascii="Times New Roman" w:hAnsi="Times New Roman" w:cs="Times New Roman"/>
+          <w:sz w:val="24"/>
+          <w:szCs w:val="24"/>
+          <w:lang w:val="pt"/>
+        </w:rPr>
+        <w:t>id_</w:t>
+      </w:r>
+      <w:proofErr w:type="gramStart"/>
+      <w:r>
+        <w:rPr>
+          <w:rFonts w:ascii="Times New Roman" w:hAnsi="Times New Roman" w:cs="Times New Roman"/>
+          <w:sz w:val="24"/>
+          <w:szCs w:val="24"/>
+          <w:lang w:val="pt"/>
+        </w:rPr>
+        <w:t>nota</w:t>
+      </w:r>
+      <w:proofErr w:type="spellEnd"/>
+      <w:r>
+        <w:rPr>
+          <w:rFonts w:ascii="Times New Roman" w:hAnsi="Times New Roman" w:cs="Times New Roman"/>
+          <w:sz w:val="24"/>
+          <w:szCs w:val="24"/>
+          <w:lang w:val="pt"/>
+        </w:rPr>
+        <w:t>(</w:t>
+      </w:r>
+      <w:proofErr w:type="gramEnd"/>
+      <w:r>
+        <w:rPr>
+          <w:rFonts w:ascii="Times New Roman" w:hAnsi="Times New Roman" w:cs="Times New Roman"/>
+          <w:sz w:val="24"/>
+          <w:szCs w:val="24"/>
+          <w:lang w:val="pt"/>
+        </w:rPr>
+        <w:t>PK), data e valor total.</w:t>
+      </w:r>
+    </w:p>
+    <w:p>
+      <w:pPr>
+        <w:pStyle w:val="Ttulo2"/>
+        <w:spacing w:line="360" w:lineRule="auto"/>
+        <w:jc w:val="both"/>
+        <w:rPr>
+          <w:rFonts w:ascii="Times New Roman" w:hAnsi="Times New Roman" w:cs="Times New Roman"/>
           <w:sz w:val="28"/>
           <w:szCs w:val="28"/>
-          <w:lang w:val="pt"/>
-        </w:rPr>
-        <w:t>os seguintes</w:t>
-      </w:r>
-      <w:r>
-        <w:rPr>
-          <w:rFonts w:ascii="Calibri" w:hAnsi="Calibri" w:cs="Calibri"/>
+        </w:rPr>
+      </w:pPr>
+      <w:r>
+        <w:rPr>
+          <w:rFonts w:ascii="Times New Roman" w:hAnsi="Times New Roman" w:cs="Times New Roman"/>
           <w:sz w:val="28"/>
           <w:szCs w:val="28"/>
-          <w:lang w:val="pt"/>
-        </w:rPr>
-        <w:t xml:space="preserve"> atributos</w:t>
-      </w:r>
-      <w:r>
-        <w:rPr>
-          <w:rFonts w:ascii="Calibri" w:hAnsi="Calibri" w:cs="Calibri"/>
+        </w:rPr>
+        <w:t>2.5 Entidade Tipo de Pagamento</w:t>
+      </w:r>
+    </w:p>
+    <w:p>
+      <w:pPr>
+        <w:widowControl w:val="0"/>
+        <w:autoSpaceDE w:val="0"/>
+        <w:autoSpaceDN w:val="0"/>
+        <w:adjustRightInd w:val="0"/>
+        <w:spacing w:after="200" w:line="360" w:lineRule="auto"/>
+        <w:jc w:val="both"/>
+        <w:rPr>
+          <w:rFonts w:ascii="Times New Roman" w:hAnsi="Times New Roman" w:cs="Times New Roman"/>
+          <w:sz w:val="24"/>
+          <w:szCs w:val="24"/>
+          <w:lang w:val="pt"/>
+        </w:rPr>
+      </w:pPr>
+      <w:r>
+        <w:rPr>
+          <w:rFonts w:ascii="Times New Roman" w:hAnsi="Times New Roman" w:cs="Times New Roman"/>
           <w:sz w:val="28"/>
           <w:szCs w:val="28"/>
           <w:lang w:val="pt"/>
         </w:rPr>
-        <w:t>:</w:t>
-      </w:r>
-      <w:bookmarkStart w:id="0" w:name="_GoBack"/>
-      <w:bookmarkEnd w:id="0"/>
-      <w:r>
-        <w:rPr>
-          <w:rFonts w:ascii="Calibri" w:hAnsi="Calibri" w:cs="Calibri"/>
+        <w:tab/>
+      </w:r>
+      <w:r>
+        <w:rPr>
+          <w:rFonts w:ascii="Times New Roman" w:hAnsi="Times New Roman" w:cs="Times New Roman"/>
+          <w:sz w:val="24"/>
+          <w:szCs w:val="24"/>
+          <w:lang w:val="pt"/>
+        </w:rPr>
+        <w:t>R</w:t>
+      </w:r>
+      <w:r>
+        <w:rPr>
+          <w:rFonts w:ascii="Times New Roman" w:hAnsi="Times New Roman" w:cs="Times New Roman"/>
+          <w:sz w:val="24"/>
+          <w:szCs w:val="24"/>
+          <w:lang w:val="pt"/>
+        </w:rPr>
+        <w:t>epresenta apenas o tipo de pagamento realizado em uma determinada nota. O mesmo se relaciona exclusivamente com a entidade Nota, e pode ser de doi</w:t>
+      </w:r>
+      <w:r>
+        <w:rPr>
+          <w:rFonts w:ascii="Times New Roman" w:hAnsi="Times New Roman" w:cs="Times New Roman"/>
+          <w:sz w:val="24"/>
+          <w:szCs w:val="24"/>
+          <w:lang w:val="pt"/>
+        </w:rPr>
+        <w:t>s diferentes tipos, sendo eles Dinheiro e C</w:t>
+      </w:r>
+      <w:r>
+        <w:rPr>
+          <w:rFonts w:ascii="Times New Roman" w:hAnsi="Times New Roman" w:cs="Times New Roman"/>
+          <w:sz w:val="24"/>
+          <w:szCs w:val="24"/>
+          <w:lang w:val="pt"/>
+        </w:rPr>
+        <w:t xml:space="preserve">artão. </w:t>
+      </w:r>
+      <w:r>
+        <w:rPr>
+          <w:rFonts w:ascii="Times New Roman" w:hAnsi="Times New Roman" w:cs="Times New Roman"/>
+          <w:sz w:val="24"/>
+          <w:szCs w:val="24"/>
+          <w:lang w:val="pt"/>
+        </w:rPr>
+        <w:t>Independentemente</w:t>
+      </w:r>
+      <w:r>
+        <w:rPr>
+          <w:rFonts w:ascii="Times New Roman" w:hAnsi="Times New Roman" w:cs="Times New Roman"/>
+          <w:sz w:val="24"/>
+          <w:szCs w:val="24"/>
+          <w:lang w:val="pt"/>
+        </w:rPr>
+        <w:t xml:space="preserve"> do tipo de pagamento, sempre haverá o atributo </w:t>
+      </w:r>
+      <w:proofErr w:type="spellStart"/>
+      <w:r>
+        <w:rPr>
+          <w:rFonts w:ascii="Times New Roman" w:hAnsi="Times New Roman" w:cs="Times New Roman"/>
+          <w:sz w:val="24"/>
+          <w:szCs w:val="24"/>
+          <w:lang w:val="pt"/>
+        </w:rPr>
+        <w:t>id_</w:t>
+      </w:r>
+      <w:proofErr w:type="gramStart"/>
+      <w:r>
+        <w:rPr>
+          <w:rFonts w:ascii="Times New Roman" w:hAnsi="Times New Roman" w:cs="Times New Roman"/>
+          <w:sz w:val="24"/>
+          <w:szCs w:val="24"/>
+          <w:lang w:val="pt"/>
+        </w:rPr>
+        <w:t>pagamento</w:t>
+      </w:r>
+      <w:proofErr w:type="spellEnd"/>
+      <w:r>
+        <w:rPr>
+          <w:rFonts w:ascii="Times New Roman" w:hAnsi="Times New Roman" w:cs="Times New Roman"/>
+          <w:sz w:val="24"/>
+          <w:szCs w:val="24"/>
+          <w:lang w:val="pt"/>
+        </w:rPr>
+        <w:t>(</w:t>
+      </w:r>
+      <w:proofErr w:type="gramEnd"/>
+      <w:r>
+        <w:rPr>
+          <w:rFonts w:ascii="Times New Roman" w:hAnsi="Times New Roman" w:cs="Times New Roman"/>
+          <w:sz w:val="24"/>
+          <w:szCs w:val="24"/>
+          <w:lang w:val="pt"/>
+        </w:rPr>
+        <w:t xml:space="preserve">PK) </w:t>
+      </w:r>
+      <w:r>
+        <w:rPr>
+          <w:rFonts w:ascii="Times New Roman" w:hAnsi="Times New Roman" w:cs="Times New Roman"/>
+          <w:sz w:val="24"/>
+          <w:szCs w:val="24"/>
+          <w:lang w:val="pt"/>
+        </w:rPr>
+        <w:t>atribuído</w:t>
+      </w:r>
+      <w:r>
+        <w:rPr>
+          <w:rFonts w:ascii="Times New Roman" w:hAnsi="Times New Roman" w:cs="Times New Roman"/>
+          <w:sz w:val="24"/>
+          <w:szCs w:val="24"/>
+          <w:lang w:val="pt"/>
+        </w:rPr>
+        <w:t xml:space="preserve"> ao mesmo, porém caso o pagamento seja do tipo Cartão, possui os seguintes atributos: </w:t>
+      </w:r>
+      <w:r>
+        <w:rPr>
+          <w:rFonts w:ascii="Times New Roman" w:hAnsi="Times New Roman" w:cs="Times New Roman"/>
+          <w:sz w:val="24"/>
+          <w:szCs w:val="24"/>
+          <w:lang w:val="pt"/>
+        </w:rPr>
+        <w:t>últimos</w:t>
+      </w:r>
+      <w:r>
+        <w:rPr>
+          <w:rFonts w:ascii="Times New Roman" w:hAnsi="Times New Roman" w:cs="Times New Roman"/>
+          <w:sz w:val="24"/>
+          <w:szCs w:val="24"/>
+          <w:lang w:val="pt"/>
+        </w:rPr>
+        <w:t xml:space="preserve"> 4 dígitos</w:t>
+      </w:r>
+      <w:r>
+        <w:rPr>
+          <w:rFonts w:ascii="Times New Roman" w:hAnsi="Times New Roman" w:cs="Times New Roman"/>
+          <w:sz w:val="24"/>
+          <w:szCs w:val="24"/>
+          <w:lang w:val="pt"/>
+        </w:rPr>
+        <w:t xml:space="preserve"> do cartão</w:t>
+      </w:r>
+      <w:r>
+        <w:rPr>
+          <w:rFonts w:ascii="Times New Roman" w:hAnsi="Times New Roman" w:cs="Times New Roman"/>
+          <w:sz w:val="24"/>
+          <w:szCs w:val="24"/>
+          <w:lang w:val="pt"/>
+        </w:rPr>
+        <w:t>, bandeira e tipo.</w:t>
+      </w:r>
+    </w:p>
+    <w:p>
+      <w:pPr>
+        <w:pStyle w:val="Ttulo2"/>
+        <w:spacing w:line="360" w:lineRule="auto"/>
+        <w:jc w:val="both"/>
+        <w:rPr>
+          <w:rFonts w:ascii="Times New Roman" w:hAnsi="Times New Roman" w:cs="Times New Roman"/>
           <w:sz w:val="28"/>
           <w:szCs w:val="28"/>
           <w:lang w:val="pt"/>
         </w:rPr>
-        <w:t xml:space="preserve"> </w:t>
-      </w:r>
-      <w:proofErr w:type="spellStart"/>
-      <w:r>
-        <w:rPr>
-          <w:rFonts w:ascii="Calibri" w:hAnsi="Calibri" w:cs="Calibri"/>
+      </w:pPr>
+      <w:r>
+        <w:rPr>
+          <w:rFonts w:ascii="Times New Roman" w:hAnsi="Times New Roman" w:cs="Times New Roman"/>
           <w:sz w:val="28"/>
           <w:szCs w:val="28"/>
           <w:lang w:val="pt"/>
         </w:rPr>
-        <w:t>id_</w:t>
-      </w:r>
-      <w:proofErr w:type="gramStart"/>
-      <w:r>
-        <w:rPr>
-          <w:rFonts w:ascii="Calibri" w:hAnsi="Calibri" w:cs="Calibri"/>
+        <w:t>2.6 Entidade Produto</w:t>
+      </w:r>
+    </w:p>
+    <w:p>
+      <w:pPr>
+        <w:spacing w:line="360" w:lineRule="auto"/>
+        <w:jc w:val="both"/>
+        <w:rPr>
+          <w:rFonts w:ascii="Times New Roman" w:hAnsi="Times New Roman" w:cs="Times New Roman"/>
+          <w:sz w:val="24"/>
+          <w:szCs w:val="24"/>
+          <w:lang w:val="pt"/>
+        </w:rPr>
+      </w:pPr>
+      <w:r>
+        <w:rPr>
+          <w:rFonts w:ascii="Times New Roman" w:hAnsi="Times New Roman" w:cs="Times New Roman"/>
           <w:sz w:val="28"/>
           <w:szCs w:val="28"/>
           <w:lang w:val="pt"/>
         </w:rPr>
-        <w:t>dono</w:t>
+        <w:tab/>
+      </w:r>
+      <w:r>
+        <w:rPr>
+          <w:rFonts w:ascii="Times New Roman" w:hAnsi="Times New Roman" w:cs="Times New Roman"/>
+          <w:sz w:val="24"/>
+          <w:szCs w:val="24"/>
+          <w:lang w:val="pt"/>
+        </w:rPr>
+        <w:t>R</w:t>
+      </w:r>
+      <w:r>
+        <w:rPr>
+          <w:rFonts w:ascii="Times New Roman" w:hAnsi="Times New Roman" w:cs="Times New Roman"/>
+          <w:sz w:val="24"/>
+          <w:szCs w:val="24"/>
+          <w:lang w:val="pt"/>
+        </w:rPr>
+        <w:t>epresenta os produtos que são comercializados na lanchonete. Além dos relacionamentos citados anteriormente, seu principal relacionamento se estabelece c</w:t>
+      </w:r>
+      <w:r>
+        <w:rPr>
+          <w:rFonts w:ascii="Times New Roman" w:hAnsi="Times New Roman" w:cs="Times New Roman"/>
+          <w:sz w:val="24"/>
+          <w:szCs w:val="24"/>
+          <w:lang w:val="pt"/>
+        </w:rPr>
+        <w:t xml:space="preserve">om a entidade Produto Atômico, </w:t>
+      </w:r>
+      <w:proofErr w:type="spellStart"/>
+      <w:r>
+        <w:rPr>
+          <w:rFonts w:ascii="Times New Roman" w:hAnsi="Times New Roman" w:cs="Times New Roman"/>
+          <w:sz w:val="24"/>
+          <w:szCs w:val="24"/>
+          <w:lang w:val="pt"/>
+        </w:rPr>
+        <w:t>E</w:t>
+      </w:r>
+      <w:r>
+        <w:rPr>
+          <w:rFonts w:ascii="Times New Roman" w:hAnsi="Times New Roman" w:cs="Times New Roman"/>
+          <w:sz w:val="24"/>
+          <w:szCs w:val="24"/>
+          <w:lang w:val="pt"/>
+        </w:rPr>
+        <w:t>x</w:t>
       </w:r>
       <w:proofErr w:type="spellEnd"/>
       <w:r>
         <w:rPr>
-          <w:rFonts w:ascii="Calibri" w:hAnsi="Calibri" w:cs="Calibri"/>
+          <w:rFonts w:ascii="Times New Roman" w:hAnsi="Times New Roman" w:cs="Times New Roman"/>
+          <w:sz w:val="24"/>
+          <w:szCs w:val="24"/>
+          <w:lang w:val="pt"/>
+        </w:rPr>
+        <w:t>: um lanche é composto por diferentes ingredientes, sendo cada um deles representado por uma entidade Produto Atômico. Esse relacionamento pode ocorrer tanto (1,1) quando for vendido uma lata de refrigerante quanto (</w:t>
+      </w:r>
+      <w:proofErr w:type="gramStart"/>
+      <w:r>
+        <w:rPr>
+          <w:rFonts w:ascii="Times New Roman" w:hAnsi="Times New Roman" w:cs="Times New Roman"/>
+          <w:sz w:val="24"/>
+          <w:szCs w:val="24"/>
+          <w:lang w:val="pt"/>
+        </w:rPr>
+        <w:t>1,N</w:t>
+      </w:r>
+      <w:proofErr w:type="gramEnd"/>
+      <w:r>
+        <w:rPr>
+          <w:rFonts w:ascii="Times New Roman" w:hAnsi="Times New Roman" w:cs="Times New Roman"/>
+          <w:sz w:val="24"/>
+          <w:szCs w:val="24"/>
+          <w:lang w:val="pt"/>
+        </w:rPr>
+        <w:t xml:space="preserve">) quando for vendido um lanche. Esta </w:t>
+      </w:r>
+      <w:r>
+        <w:rPr>
+          <w:rFonts w:ascii="Times New Roman" w:hAnsi="Times New Roman" w:cs="Times New Roman"/>
+          <w:sz w:val="24"/>
+          <w:szCs w:val="24"/>
+          <w:lang w:val="pt"/>
+        </w:rPr>
+        <w:t>entidade</w:t>
+      </w:r>
+      <w:r>
+        <w:rPr>
+          <w:rFonts w:ascii="Times New Roman" w:hAnsi="Times New Roman" w:cs="Times New Roman"/>
+          <w:sz w:val="24"/>
+          <w:szCs w:val="24"/>
+          <w:lang w:val="pt"/>
+        </w:rPr>
+        <w:t xml:space="preserve"> possui os seguintes atributos básicos: </w:t>
+      </w:r>
+      <w:proofErr w:type="spellStart"/>
+      <w:r>
+        <w:rPr>
+          <w:rFonts w:ascii="Times New Roman" w:hAnsi="Times New Roman" w:cs="Times New Roman"/>
+          <w:sz w:val="24"/>
+          <w:szCs w:val="24"/>
+          <w:lang w:val="pt"/>
+        </w:rPr>
+        <w:t>id_</w:t>
+      </w:r>
+      <w:proofErr w:type="gramStart"/>
+      <w:r>
+        <w:rPr>
+          <w:rFonts w:ascii="Times New Roman" w:hAnsi="Times New Roman" w:cs="Times New Roman"/>
+          <w:sz w:val="24"/>
+          <w:szCs w:val="24"/>
+          <w:lang w:val="pt"/>
+        </w:rPr>
+        <w:t>produto</w:t>
+      </w:r>
+      <w:proofErr w:type="spellEnd"/>
+      <w:r>
+        <w:rPr>
+          <w:rFonts w:ascii="Times New Roman" w:hAnsi="Times New Roman" w:cs="Times New Roman"/>
+          <w:sz w:val="24"/>
+          <w:szCs w:val="24"/>
+          <w:lang w:val="pt"/>
+        </w:rPr>
+        <w:t>(</w:t>
+      </w:r>
+      <w:proofErr w:type="gramEnd"/>
+      <w:r>
+        <w:rPr>
+          <w:rFonts w:ascii="Times New Roman" w:hAnsi="Times New Roman" w:cs="Times New Roman"/>
+          <w:sz w:val="24"/>
+          <w:szCs w:val="24"/>
+          <w:lang w:val="pt"/>
+        </w:rPr>
+        <w:t>PK), preço e nome.</w:t>
+      </w:r>
+    </w:p>
+    <w:p>
+      <w:pPr>
+        <w:pStyle w:val="Ttulo2"/>
+        <w:spacing w:line="360" w:lineRule="auto"/>
+        <w:jc w:val="both"/>
+        <w:rPr>
+          <w:rFonts w:ascii="Times New Roman" w:hAnsi="Times New Roman" w:cs="Times New Roman"/>
           <w:sz w:val="28"/>
           <w:szCs w:val="28"/>
           <w:lang w:val="pt"/>
         </w:rPr>
-        <w:t>(</w:t>
-      </w:r>
-      <w:proofErr w:type="gramEnd"/>
-      <w:r>
-        <w:rPr>
-          <w:rFonts w:ascii="Calibri" w:hAnsi="Calibri" w:cs="Calibri"/>
+      </w:pPr>
+      <w:r>
+        <w:rPr>
+          <w:rFonts w:ascii="Times New Roman" w:hAnsi="Times New Roman" w:cs="Times New Roman"/>
           <w:sz w:val="28"/>
           <w:szCs w:val="28"/>
           <w:lang w:val="pt"/>
         </w:rPr>
-        <w:t>PK),</w:t>
-      </w:r>
-      <w:r>
-        <w:rPr>
-          <w:rFonts w:ascii="Calibri" w:hAnsi="Calibri" w:cs="Calibri"/>
+        <w:lastRenderedPageBreak/>
+        <w:t>2.7 Entidade Produto Atômico</w:t>
+      </w:r>
+    </w:p>
+    <w:p>
+      <w:pPr>
+        <w:spacing w:line="360" w:lineRule="auto"/>
+        <w:jc w:val="both"/>
+        <w:rPr>
+          <w:rFonts w:ascii="Times New Roman" w:hAnsi="Times New Roman" w:cs="Times New Roman"/>
+          <w:sz w:val="24"/>
+          <w:szCs w:val="24"/>
+          <w:lang w:val="pt"/>
+        </w:rPr>
+      </w:pPr>
+      <w:r>
+        <w:rPr>
+          <w:rFonts w:ascii="Times New Roman" w:hAnsi="Times New Roman" w:cs="Times New Roman"/>
           <w:sz w:val="28"/>
           <w:szCs w:val="28"/>
           <w:lang w:val="pt"/>
         </w:rPr>
-        <w:t xml:space="preserve"> </w:t>
-      </w:r>
-      <w:r>
-        <w:rPr>
-          <w:rFonts w:ascii="Calibri" w:hAnsi="Calibri" w:cs="Calibri"/>
-          <w:sz w:val="28"/>
-          <w:szCs w:val="28"/>
-          <w:lang w:val="pt"/>
-        </w:rPr>
-        <w:t>nome</w:t>
-      </w:r>
-      <w:r>
-        <w:rPr>
-          <w:rFonts w:ascii="Calibri" w:hAnsi="Calibri" w:cs="Calibri"/>
-          <w:sz w:val="28"/>
-          <w:szCs w:val="28"/>
-          <w:lang w:val="pt"/>
-        </w:rPr>
-        <w:t xml:space="preserve">, </w:t>
+        <w:tab/>
+      </w:r>
+      <w:r>
+        <w:rPr>
+          <w:rFonts w:ascii="Times New Roman" w:hAnsi="Times New Roman" w:cs="Times New Roman"/>
+          <w:sz w:val="24"/>
+          <w:szCs w:val="24"/>
+          <w:lang w:val="pt"/>
+        </w:rPr>
+        <w:t>R</w:t>
+      </w:r>
+      <w:r>
+        <w:rPr>
+          <w:rFonts w:ascii="Times New Roman" w:hAnsi="Times New Roman" w:cs="Times New Roman"/>
+          <w:sz w:val="24"/>
+          <w:szCs w:val="24"/>
+          <w:lang w:val="pt"/>
+        </w:rPr>
+        <w:t>epresenta um produto atômico pertencente ao estoque de uma loja. Além dos relacionamentos citados anteriormente sua principal relação se estabelece com a entidade Produto, pois o mesmo é sempre será relacionado com tal entidade no ato de uma venda, esse relacionamento em específico possui u</w:t>
+      </w:r>
+      <w:r>
+        <w:rPr>
+          <w:rFonts w:ascii="Times New Roman" w:hAnsi="Times New Roman" w:cs="Times New Roman"/>
+          <w:sz w:val="24"/>
+          <w:szCs w:val="24"/>
+          <w:lang w:val="pt"/>
+        </w:rPr>
+        <w:t>m atributo quantidade, pois um P</w:t>
+      </w:r>
+      <w:r>
+        <w:rPr>
+          <w:rFonts w:ascii="Times New Roman" w:hAnsi="Times New Roman" w:cs="Times New Roman"/>
+          <w:sz w:val="24"/>
+          <w:szCs w:val="24"/>
+          <w:lang w:val="pt"/>
+        </w:rPr>
+        <w:t>roduto pode ter diferentes quantidade</w:t>
+      </w:r>
+      <w:r>
+        <w:rPr>
+          <w:rFonts w:ascii="Times New Roman" w:hAnsi="Times New Roman" w:cs="Times New Roman"/>
+          <w:sz w:val="24"/>
+          <w:szCs w:val="24"/>
+          <w:lang w:val="pt"/>
+        </w:rPr>
+        <w:t>s</w:t>
+      </w:r>
+      <w:r>
+        <w:rPr>
+          <w:rFonts w:ascii="Times New Roman" w:hAnsi="Times New Roman" w:cs="Times New Roman"/>
+          <w:sz w:val="24"/>
+          <w:szCs w:val="24"/>
+          <w:lang w:val="pt"/>
+        </w:rPr>
+        <w:t xml:space="preserve"> de um determinado </w:t>
+      </w:r>
+      <w:r>
+        <w:rPr>
+          <w:rFonts w:ascii="Times New Roman" w:hAnsi="Times New Roman" w:cs="Times New Roman"/>
+          <w:sz w:val="24"/>
+          <w:szCs w:val="24"/>
+          <w:lang w:val="pt"/>
+        </w:rPr>
+        <w:t>Produto A</w:t>
+      </w:r>
+      <w:r>
+        <w:rPr>
+          <w:rFonts w:ascii="Times New Roman" w:hAnsi="Times New Roman" w:cs="Times New Roman"/>
+          <w:sz w:val="24"/>
+          <w:szCs w:val="24"/>
+          <w:lang w:val="pt"/>
+        </w:rPr>
+        <w:t xml:space="preserve">tômico. Tem como atributos básicos: </w:t>
       </w:r>
       <w:proofErr w:type="spellStart"/>
       <w:r>
         <w:rPr>
-          <w:rFonts w:ascii="Calibri" w:hAnsi="Calibri" w:cs="Calibri"/>
-          <w:sz w:val="28"/>
-          <w:szCs w:val="28"/>
-          <w:lang w:val="pt"/>
-        </w:rPr>
-        <w:t>login</w:t>
+          <w:rFonts w:ascii="Times New Roman" w:hAnsi="Times New Roman" w:cs="Times New Roman"/>
+          <w:sz w:val="24"/>
+          <w:szCs w:val="24"/>
+          <w:lang w:val="pt"/>
+        </w:rPr>
+        <w:t>id_produto_</w:t>
+      </w:r>
+      <w:proofErr w:type="gramStart"/>
+      <w:r>
+        <w:rPr>
+          <w:rFonts w:ascii="Times New Roman" w:hAnsi="Times New Roman" w:cs="Times New Roman"/>
+          <w:sz w:val="24"/>
+          <w:szCs w:val="24"/>
+          <w:lang w:val="pt"/>
+        </w:rPr>
+        <w:t>atômico</w:t>
       </w:r>
       <w:proofErr w:type="spellEnd"/>
       <w:r>
         <w:rPr>
-          <w:rFonts w:ascii="Calibri" w:hAnsi="Calibri" w:cs="Calibri"/>
-          <w:sz w:val="28"/>
-          <w:szCs w:val="28"/>
-          <w:lang w:val="pt"/>
-        </w:rPr>
-        <w:t>, senha</w:t>
-      </w:r>
-      <w:r>
-        <w:rPr>
-          <w:rFonts w:ascii="Calibri" w:hAnsi="Calibri" w:cs="Calibri"/>
-          <w:sz w:val="28"/>
-          <w:szCs w:val="28"/>
-          <w:lang w:val="pt"/>
-        </w:rPr>
-        <w:t>.</w:t>
-      </w:r>
-    </w:p>
-    <w:p>
-      <w:pPr>
-        <w:pStyle w:val="Ttulo2"/>
+          <w:rFonts w:ascii="Times New Roman" w:hAnsi="Times New Roman" w:cs="Times New Roman"/>
+          <w:sz w:val="24"/>
+          <w:szCs w:val="24"/>
+          <w:lang w:val="pt"/>
+        </w:rPr>
+        <w:t>(</w:t>
+      </w:r>
+      <w:proofErr w:type="gramEnd"/>
+      <w:r>
+        <w:rPr>
+          <w:rFonts w:ascii="Times New Roman" w:hAnsi="Times New Roman" w:cs="Times New Roman"/>
+          <w:sz w:val="24"/>
+          <w:szCs w:val="24"/>
+          <w:lang w:val="pt"/>
+        </w:rPr>
+        <w:t>PK) e nome.</w:t>
+      </w:r>
+    </w:p>
+    <w:p>
+      <w:pPr>
+        <w:spacing w:line="360" w:lineRule="auto"/>
       </w:pPr>
     </w:p>
     <w:sectPr>
@@ -1141,7 +2060,7 @@
           <w:rPr>
             <w:noProof/>
           </w:rPr>
-          <w:t>2</w:t>
+          <w:t>4</w:t>
         </w:r>
         <w:r>
           <w:fldChar w:fldCharType="end"/>
@@ -2003,7 +2922,6 @@
   <w:style w:type="character" w:default="1" w:styleId="Fontepargpadro">
     <w:name w:val="Default Paragraph Font"/>
     <w:uiPriority w:val="1"/>
-    <w:semiHidden/>
     <w:unhideWhenUsed/>
   </w:style>
   <w:style w:type="table" w:default="1" w:styleId="Tabelanormal">
@@ -2396,7 +3314,7 @@
 </file>
 
 <file path=customXml/itemProps1.xml><?xml version="1.0" encoding="utf-8"?>
-<ds:datastoreItem xmlns:ds="http://schemas.openxmlformats.org/officeDocument/2006/customXml" ds:itemID="{194315DD-4328-48B5-A102-231E23991B6E}">
+<ds:datastoreItem xmlns:ds="http://schemas.openxmlformats.org/officeDocument/2006/customXml" ds:itemID="{46596C4A-E8E1-45C9-B924-2E23ADFC3D0A}">
   <ds:schemaRefs>
     <ds:schemaRef ds:uri="http://schemas.openxmlformats.org/officeDocument/2006/bibliography"/>
   </ds:schemaRefs>

</xml_diff>

<commit_message>
Documento Final, Modelo ER, Modelo Relacional
</commit_message>
<xml_diff>
--- a/Documento Final.docx
+++ b/Documento Final.docx
@@ -294,8 +294,6 @@
         </w:rPr>
         <w:t>141254793</w:t>
       </w:r>
-      <w:bookmarkStart w:id="0" w:name="_GoBack"/>
-      <w:bookmarkEnd w:id="0"/>
     </w:p>
     <w:p>
       <w:pPr>
@@ -1540,14 +1538,1165 @@
     </w:p>
     <w:p>
       <w:pPr>
+        <w:pStyle w:val="Ttulo1"/>
         <w:spacing w:line="360" w:lineRule="auto"/>
-      </w:pPr>
+        <w:rPr>
+          <w:rFonts w:ascii="Times New Roman" w:hAnsi="Times New Roman" w:cs="Times New Roman"/>
+        </w:rPr>
+      </w:pPr>
+      <w:r>
+        <w:rPr>
+          <w:rFonts w:ascii="Times New Roman" w:hAnsi="Times New Roman" w:cs="Times New Roman"/>
+        </w:rPr>
+        <w:t>3.</w:t>
+      </w:r>
+      <w:r>
+        <w:rPr>
+          <w:rFonts w:ascii="Times New Roman" w:hAnsi="Times New Roman" w:cs="Times New Roman"/>
+        </w:rPr>
+        <w:t xml:space="preserve"> Modelo Relacional e Normalização</w:t>
+      </w:r>
+    </w:p>
+    <w:p>
+      <w:pPr>
+        <w:spacing w:line="360" w:lineRule="auto"/>
+        <w:jc w:val="both"/>
+        <w:rPr>
+          <w:rFonts w:ascii="Times New Roman" w:hAnsi="Times New Roman" w:cs="Times New Roman"/>
+          <w:sz w:val="24"/>
+          <w:szCs w:val="24"/>
+          <w:shd w:val="clear" w:color="auto" w:fill="FFFFFF"/>
+        </w:rPr>
+      </w:pPr>
+      <w:r>
+        <w:tab/>
+      </w:r>
+      <w:r>
+        <w:rPr>
+          <w:rFonts w:ascii="Times New Roman" w:hAnsi="Times New Roman" w:cs="Times New Roman"/>
+          <w:sz w:val="24"/>
+          <w:szCs w:val="24"/>
+        </w:rPr>
+        <w:t xml:space="preserve">Após o período de modelagem do banco de dados, notou-se que </w:t>
+      </w:r>
+      <w:r>
+        <w:rPr>
+          <w:rFonts w:ascii="Times New Roman" w:hAnsi="Times New Roman" w:cs="Times New Roman"/>
+          <w:sz w:val="24"/>
+          <w:szCs w:val="24"/>
+          <w:shd w:val="clear" w:color="auto" w:fill="FFFFFF"/>
+        </w:rPr>
+        <w:t>t</w:t>
+      </w:r>
+      <w:r>
+        <w:rPr>
+          <w:rFonts w:ascii="Times New Roman" w:hAnsi="Times New Roman" w:cs="Times New Roman"/>
+          <w:sz w:val="24"/>
+          <w:szCs w:val="24"/>
+          <w:shd w:val="clear" w:color="auto" w:fill="FFFFFF"/>
+        </w:rPr>
+        <w:t>odas as relações já se encontravam</w:t>
+      </w:r>
+      <w:r>
+        <w:rPr>
+          <w:rFonts w:ascii="Times New Roman" w:hAnsi="Times New Roman" w:cs="Times New Roman"/>
+          <w:sz w:val="24"/>
+          <w:szCs w:val="24"/>
+          <w:shd w:val="clear" w:color="auto" w:fill="FFFFFF"/>
+        </w:rPr>
+        <w:t xml:space="preserve"> na primeira forma normal devido ao fato de nenhuma </w:t>
+      </w:r>
+      <w:r>
+        <w:rPr>
+          <w:rFonts w:ascii="Times New Roman" w:hAnsi="Times New Roman" w:cs="Times New Roman"/>
+          <w:sz w:val="24"/>
+          <w:szCs w:val="24"/>
+          <w:shd w:val="clear" w:color="auto" w:fill="FFFFFF"/>
+        </w:rPr>
+        <w:t xml:space="preserve">das </w:t>
+      </w:r>
+      <w:r>
+        <w:rPr>
+          <w:rFonts w:ascii="Times New Roman" w:hAnsi="Times New Roman" w:cs="Times New Roman"/>
+          <w:sz w:val="24"/>
+          <w:szCs w:val="24"/>
+          <w:shd w:val="clear" w:color="auto" w:fill="FFFFFF"/>
+        </w:rPr>
+        <w:t>tabela</w:t>
+      </w:r>
+      <w:r>
+        <w:rPr>
+          <w:rFonts w:ascii="Times New Roman" w:hAnsi="Times New Roman" w:cs="Times New Roman"/>
+          <w:sz w:val="24"/>
+          <w:szCs w:val="24"/>
+          <w:shd w:val="clear" w:color="auto" w:fill="FFFFFF"/>
+        </w:rPr>
+        <w:t>s</w:t>
+      </w:r>
+      <w:r>
+        <w:rPr>
+          <w:rFonts w:ascii="Times New Roman" w:hAnsi="Times New Roman" w:cs="Times New Roman"/>
+          <w:sz w:val="24"/>
+          <w:szCs w:val="24"/>
+          <w:shd w:val="clear" w:color="auto" w:fill="FFFFFF"/>
+        </w:rPr>
+        <w:t xml:space="preserve"> </w:t>
+      </w:r>
+      <w:r>
+        <w:rPr>
+          <w:rFonts w:ascii="Times New Roman" w:hAnsi="Times New Roman" w:cs="Times New Roman"/>
+          <w:sz w:val="24"/>
+          <w:szCs w:val="24"/>
+          <w:shd w:val="clear" w:color="auto" w:fill="FFFFFF"/>
+        </w:rPr>
+        <w:t>possuír</w:t>
+      </w:r>
+      <w:r>
+        <w:rPr>
+          <w:rFonts w:ascii="Times New Roman" w:hAnsi="Times New Roman" w:cs="Times New Roman"/>
+          <w:sz w:val="24"/>
+          <w:szCs w:val="24"/>
+          <w:shd w:val="clear" w:color="auto" w:fill="FFFFFF"/>
+        </w:rPr>
+        <w:t>em</w:t>
+      </w:r>
+      <w:r>
+        <w:rPr>
+          <w:rFonts w:ascii="Times New Roman" w:hAnsi="Times New Roman" w:cs="Times New Roman"/>
+          <w:sz w:val="24"/>
+          <w:szCs w:val="24"/>
+          <w:shd w:val="clear" w:color="auto" w:fill="FFFFFF"/>
+        </w:rPr>
+        <w:t xml:space="preserve"> </w:t>
+      </w:r>
+      <w:r>
+        <w:rPr>
+          <w:rFonts w:ascii="Times New Roman" w:hAnsi="Times New Roman" w:cs="Times New Roman"/>
+          <w:sz w:val="24"/>
+          <w:szCs w:val="24"/>
+          <w:shd w:val="clear" w:color="auto" w:fill="FFFFFF"/>
+        </w:rPr>
+        <w:t>atributos multivalorados</w:t>
+      </w:r>
+      <w:r>
+        <w:rPr>
+          <w:rFonts w:ascii="Times New Roman" w:hAnsi="Times New Roman" w:cs="Times New Roman"/>
+          <w:sz w:val="24"/>
+          <w:szCs w:val="24"/>
+          <w:shd w:val="clear" w:color="auto" w:fill="FFFFFF"/>
+        </w:rPr>
+        <w:t xml:space="preserve"> e todos os atributos da</w:t>
+      </w:r>
+      <w:r>
+        <w:rPr>
+          <w:rFonts w:ascii="Times New Roman" w:hAnsi="Times New Roman" w:cs="Times New Roman"/>
+          <w:sz w:val="24"/>
+          <w:szCs w:val="24"/>
+          <w:shd w:val="clear" w:color="auto" w:fill="FFFFFF"/>
+        </w:rPr>
+        <w:t>s mesmas serem</w:t>
+      </w:r>
+      <w:r>
+        <w:rPr>
+          <w:rFonts w:ascii="Times New Roman" w:hAnsi="Times New Roman" w:cs="Times New Roman"/>
+          <w:sz w:val="24"/>
+          <w:szCs w:val="24"/>
+          <w:shd w:val="clear" w:color="auto" w:fill="FFFFFF"/>
+        </w:rPr>
+        <w:t xml:space="preserve"> atômicos. </w:t>
+      </w:r>
+      <w:r>
+        <w:rPr>
+          <w:rFonts w:ascii="Times New Roman" w:hAnsi="Times New Roman" w:cs="Times New Roman"/>
+          <w:sz w:val="24"/>
+          <w:szCs w:val="24"/>
+          <w:shd w:val="clear" w:color="auto" w:fill="FFFFFF"/>
+        </w:rPr>
+        <w:t>A</w:t>
+      </w:r>
+      <w:r>
+        <w:rPr>
+          <w:rFonts w:ascii="Times New Roman" w:hAnsi="Times New Roman" w:cs="Times New Roman"/>
+          <w:sz w:val="24"/>
+          <w:szCs w:val="24"/>
+          <w:shd w:val="clear" w:color="auto" w:fill="FFFFFF"/>
+        </w:rPr>
+        <w:t>penas duas tabelas pos</w:t>
+      </w:r>
+      <w:r>
+        <w:rPr>
+          <w:rFonts w:ascii="Times New Roman" w:hAnsi="Times New Roman" w:cs="Times New Roman"/>
+          <w:sz w:val="24"/>
+          <w:szCs w:val="24"/>
+          <w:shd w:val="clear" w:color="auto" w:fill="FFFFFF"/>
+        </w:rPr>
+        <w:t>suem chaves primarias compostas e</w:t>
+      </w:r>
+      <w:r>
+        <w:rPr>
+          <w:rFonts w:ascii="Times New Roman" w:hAnsi="Times New Roman" w:cs="Times New Roman"/>
+          <w:sz w:val="24"/>
+          <w:szCs w:val="24"/>
+          <w:shd w:val="clear" w:color="auto" w:fill="FFFFFF"/>
+        </w:rPr>
+        <w:t xml:space="preserve"> o</w:t>
+      </w:r>
+      <w:r>
+        <w:rPr>
+          <w:rFonts w:ascii="Times New Roman" w:hAnsi="Times New Roman" w:cs="Times New Roman"/>
+          <w:sz w:val="24"/>
+          <w:szCs w:val="24"/>
+          <w:shd w:val="clear" w:color="auto" w:fill="FFFFFF"/>
+        </w:rPr>
+        <w:t xml:space="preserve"> único atributo não chave </w:t>
+      </w:r>
+      <w:r>
+        <w:rPr>
+          <w:rFonts w:ascii="Times New Roman" w:hAnsi="Times New Roman" w:cs="Times New Roman"/>
+          <w:sz w:val="24"/>
+          <w:szCs w:val="24"/>
+          <w:shd w:val="clear" w:color="auto" w:fill="FFFFFF"/>
+        </w:rPr>
+        <w:t>possui dependência funcional total com a chave composta, o que</w:t>
+      </w:r>
+      <w:r>
+        <w:rPr>
+          <w:rFonts w:ascii="Times New Roman" w:hAnsi="Times New Roman" w:cs="Times New Roman"/>
+          <w:sz w:val="24"/>
+          <w:szCs w:val="24"/>
+          <w:shd w:val="clear" w:color="auto" w:fill="FFFFFF"/>
+        </w:rPr>
+        <w:t xml:space="preserve"> faz com que as mesmas </w:t>
+      </w:r>
+      <w:r>
+        <w:rPr>
+          <w:rFonts w:ascii="Times New Roman" w:hAnsi="Times New Roman" w:cs="Times New Roman"/>
+          <w:sz w:val="24"/>
+          <w:szCs w:val="24"/>
+          <w:shd w:val="clear" w:color="auto" w:fill="FFFFFF"/>
+        </w:rPr>
+        <w:t xml:space="preserve">estejam na segunda forma normal. Pelo fato de todas as tabelas não possuírem nenhuma dependência transitiva, todas </w:t>
+      </w:r>
+      <w:r>
+        <w:rPr>
+          <w:rFonts w:ascii="Times New Roman" w:hAnsi="Times New Roman" w:cs="Times New Roman"/>
+          <w:sz w:val="24"/>
+          <w:szCs w:val="24"/>
+          <w:shd w:val="clear" w:color="auto" w:fill="FFFFFF"/>
+        </w:rPr>
+        <w:t>se encontram</w:t>
+      </w:r>
+      <w:r>
+        <w:rPr>
+          <w:rFonts w:ascii="Times New Roman" w:hAnsi="Times New Roman" w:cs="Times New Roman"/>
+          <w:sz w:val="24"/>
+          <w:szCs w:val="24"/>
+          <w:shd w:val="clear" w:color="auto" w:fill="FFFFFF"/>
+        </w:rPr>
+        <w:t xml:space="preserve"> na terceira forma normal</w:t>
+      </w:r>
+      <w:r>
+        <w:rPr>
+          <w:rFonts w:ascii="Times New Roman" w:hAnsi="Times New Roman" w:cs="Times New Roman"/>
+          <w:sz w:val="24"/>
+          <w:szCs w:val="24"/>
+          <w:shd w:val="clear" w:color="auto" w:fill="FFFFFF"/>
+        </w:rPr>
+        <w:t>.</w:t>
+      </w:r>
+      <w:r>
+        <w:rPr>
+          <w:rFonts w:ascii="Times New Roman" w:hAnsi="Times New Roman" w:cs="Times New Roman"/>
+          <w:sz w:val="24"/>
+          <w:szCs w:val="24"/>
+          <w:shd w:val="clear" w:color="auto" w:fill="FFFFFF"/>
+        </w:rPr>
+        <w:t xml:space="preserve"> Abaixo temos o Modelo Relacional:</w:t>
+      </w:r>
+    </w:p>
+    <w:p>
+      <w:pPr>
+        <w:pStyle w:val="PargrafodaLista"/>
+        <w:numPr>
+          <w:ilvl w:val="0"/>
+          <w:numId w:val="4"/>
+        </w:numPr>
+        <w:spacing w:line="360" w:lineRule="auto"/>
+        <w:rPr>
+          <w:rFonts w:ascii="Times New Roman" w:hAnsi="Times New Roman" w:cs="Times New Roman"/>
+          <w:sz w:val="24"/>
+          <w:szCs w:val="24"/>
+        </w:rPr>
+      </w:pPr>
+      <w:r>
+        <w:rPr>
+          <w:rFonts w:ascii="Times New Roman" w:hAnsi="Times New Roman" w:cs="Times New Roman"/>
+          <w:sz w:val="24"/>
+          <w:szCs w:val="24"/>
+        </w:rPr>
+        <w:t>Dono (</w:t>
+      </w:r>
+      <w:proofErr w:type="spellStart"/>
+      <w:r>
+        <w:rPr>
+          <w:rFonts w:ascii="Times New Roman" w:hAnsi="Times New Roman" w:cs="Times New Roman"/>
+          <w:sz w:val="24"/>
+          <w:szCs w:val="24"/>
+          <w:u w:val="single"/>
+        </w:rPr>
+        <w:t>id_dono</w:t>
+      </w:r>
+      <w:proofErr w:type="spellEnd"/>
+      <w:r>
+        <w:rPr>
+          <w:rFonts w:ascii="Times New Roman" w:hAnsi="Times New Roman" w:cs="Times New Roman"/>
+          <w:sz w:val="24"/>
+          <w:szCs w:val="24"/>
+        </w:rPr>
+        <w:t xml:space="preserve">, </w:t>
+      </w:r>
+      <w:proofErr w:type="spellStart"/>
+      <w:r>
+        <w:rPr>
+          <w:rFonts w:ascii="Times New Roman" w:hAnsi="Times New Roman" w:cs="Times New Roman"/>
+          <w:sz w:val="24"/>
+          <w:szCs w:val="24"/>
+        </w:rPr>
+        <w:t>login</w:t>
+      </w:r>
+      <w:proofErr w:type="spellEnd"/>
+      <w:r>
+        <w:rPr>
+          <w:rFonts w:ascii="Times New Roman" w:hAnsi="Times New Roman" w:cs="Times New Roman"/>
+          <w:sz w:val="24"/>
+          <w:szCs w:val="24"/>
+        </w:rPr>
+        <w:t>, senha, nome);</w:t>
+      </w:r>
+    </w:p>
+    <w:p>
+      <w:pPr>
+        <w:pStyle w:val="PargrafodaLista"/>
+        <w:numPr>
+          <w:ilvl w:val="0"/>
+          <w:numId w:val="4"/>
+        </w:numPr>
+        <w:spacing w:line="360" w:lineRule="auto"/>
+        <w:rPr>
+          <w:rFonts w:ascii="Times New Roman" w:hAnsi="Times New Roman" w:cs="Times New Roman"/>
+          <w:sz w:val="24"/>
+          <w:szCs w:val="24"/>
+        </w:rPr>
+      </w:pPr>
+      <w:r>
+        <w:rPr>
+          <w:rFonts w:ascii="Times New Roman" w:hAnsi="Times New Roman" w:cs="Times New Roman"/>
+          <w:sz w:val="24"/>
+          <w:szCs w:val="24"/>
+        </w:rPr>
+        <w:t>Lanchonete (</w:t>
+      </w:r>
+      <w:proofErr w:type="spellStart"/>
+      <w:r>
+        <w:rPr>
+          <w:rFonts w:ascii="Times New Roman" w:hAnsi="Times New Roman" w:cs="Times New Roman"/>
+          <w:sz w:val="24"/>
+          <w:szCs w:val="24"/>
+          <w:u w:val="single"/>
+        </w:rPr>
+        <w:t>id_lanchonete</w:t>
+      </w:r>
+      <w:proofErr w:type="spellEnd"/>
+      <w:r>
+        <w:rPr>
+          <w:rFonts w:ascii="Times New Roman" w:hAnsi="Times New Roman" w:cs="Times New Roman"/>
+          <w:sz w:val="24"/>
+          <w:szCs w:val="24"/>
+        </w:rPr>
+        <w:t xml:space="preserve">, </w:t>
+      </w:r>
+      <w:proofErr w:type="spellStart"/>
+      <w:r>
+        <w:rPr>
+          <w:rFonts w:ascii="Times New Roman" w:hAnsi="Times New Roman" w:cs="Times New Roman"/>
+          <w:sz w:val="24"/>
+          <w:szCs w:val="24"/>
+        </w:rPr>
+        <w:t>id_dono</w:t>
+      </w:r>
+      <w:proofErr w:type="spellEnd"/>
+      <w:r>
+        <w:rPr>
+          <w:rFonts w:ascii="Times New Roman" w:hAnsi="Times New Roman" w:cs="Times New Roman"/>
+          <w:sz w:val="24"/>
+          <w:szCs w:val="24"/>
+        </w:rPr>
+        <w:t xml:space="preserve"> (FK), rua, número, bairro, CEP, cidade, estado, telefone, nome);</w:t>
+      </w:r>
+    </w:p>
+    <w:p>
+      <w:pPr>
+        <w:pStyle w:val="PargrafodaLista"/>
+        <w:numPr>
+          <w:ilvl w:val="0"/>
+          <w:numId w:val="4"/>
+        </w:numPr>
+        <w:spacing w:line="360" w:lineRule="auto"/>
+        <w:rPr>
+          <w:rFonts w:ascii="Times New Roman" w:hAnsi="Times New Roman" w:cs="Times New Roman"/>
+          <w:sz w:val="24"/>
+          <w:szCs w:val="24"/>
+        </w:rPr>
+      </w:pPr>
+      <w:r>
+        <w:rPr>
+          <w:rFonts w:ascii="Times New Roman" w:hAnsi="Times New Roman" w:cs="Times New Roman"/>
+          <w:sz w:val="24"/>
+          <w:szCs w:val="24"/>
+        </w:rPr>
+        <w:t>Nota (</w:t>
+      </w:r>
+      <w:proofErr w:type="spellStart"/>
+      <w:r>
+        <w:rPr>
+          <w:rFonts w:ascii="Times New Roman" w:hAnsi="Times New Roman" w:cs="Times New Roman"/>
+          <w:sz w:val="24"/>
+          <w:szCs w:val="24"/>
+          <w:u w:val="single"/>
+        </w:rPr>
+        <w:t>id_nota</w:t>
+      </w:r>
+      <w:proofErr w:type="spellEnd"/>
+      <w:r>
+        <w:rPr>
+          <w:rFonts w:ascii="Times New Roman" w:hAnsi="Times New Roman" w:cs="Times New Roman"/>
+          <w:sz w:val="24"/>
+          <w:szCs w:val="24"/>
+        </w:rPr>
+        <w:t xml:space="preserve">, </w:t>
+      </w:r>
+      <w:proofErr w:type="spellStart"/>
+      <w:r>
+        <w:rPr>
+          <w:rFonts w:ascii="Times New Roman" w:hAnsi="Times New Roman" w:cs="Times New Roman"/>
+          <w:sz w:val="24"/>
+          <w:szCs w:val="24"/>
+        </w:rPr>
+        <w:t>id_pagamento</w:t>
+      </w:r>
+      <w:proofErr w:type="spellEnd"/>
+      <w:r>
+        <w:rPr>
+          <w:rFonts w:ascii="Times New Roman" w:hAnsi="Times New Roman" w:cs="Times New Roman"/>
+          <w:sz w:val="24"/>
+          <w:szCs w:val="24"/>
+        </w:rPr>
+        <w:t xml:space="preserve"> (FK), </w:t>
+      </w:r>
+      <w:proofErr w:type="spellStart"/>
+      <w:r>
+        <w:rPr>
+          <w:rFonts w:ascii="Times New Roman" w:hAnsi="Times New Roman" w:cs="Times New Roman"/>
+          <w:sz w:val="24"/>
+          <w:szCs w:val="24"/>
+        </w:rPr>
+        <w:t>id_caixa</w:t>
+      </w:r>
+      <w:proofErr w:type="spellEnd"/>
+      <w:r>
+        <w:rPr>
+          <w:rFonts w:ascii="Times New Roman" w:hAnsi="Times New Roman" w:cs="Times New Roman"/>
+          <w:sz w:val="24"/>
+          <w:szCs w:val="24"/>
+        </w:rPr>
+        <w:t xml:space="preserve"> (FK), valor total, data);</w:t>
+      </w:r>
+    </w:p>
+    <w:p>
+      <w:pPr>
+        <w:pStyle w:val="PargrafodaLista"/>
+        <w:numPr>
+          <w:ilvl w:val="0"/>
+          <w:numId w:val="4"/>
+        </w:numPr>
+        <w:spacing w:line="360" w:lineRule="auto"/>
+        <w:rPr>
+          <w:rFonts w:ascii="Times New Roman" w:hAnsi="Times New Roman" w:cs="Times New Roman"/>
+          <w:sz w:val="24"/>
+          <w:szCs w:val="24"/>
+        </w:rPr>
+      </w:pPr>
+      <w:r>
+        <w:rPr>
+          <w:rFonts w:ascii="Times New Roman" w:hAnsi="Times New Roman" w:cs="Times New Roman"/>
+          <w:sz w:val="24"/>
+          <w:szCs w:val="24"/>
+        </w:rPr>
+        <w:t>Produto (</w:t>
+      </w:r>
+      <w:proofErr w:type="spellStart"/>
+      <w:r>
+        <w:rPr>
+          <w:rFonts w:ascii="Times New Roman" w:hAnsi="Times New Roman" w:cs="Times New Roman"/>
+          <w:sz w:val="24"/>
+          <w:szCs w:val="24"/>
+          <w:u w:val="single"/>
+        </w:rPr>
+        <w:t>id_produto</w:t>
+      </w:r>
+      <w:proofErr w:type="spellEnd"/>
+      <w:r>
+        <w:rPr>
+          <w:rFonts w:ascii="Times New Roman" w:hAnsi="Times New Roman" w:cs="Times New Roman"/>
+          <w:sz w:val="24"/>
+          <w:szCs w:val="24"/>
+        </w:rPr>
+        <w:t>, nome, preço);</w:t>
+      </w:r>
+    </w:p>
+    <w:p>
+      <w:pPr>
+        <w:pStyle w:val="PargrafodaLista"/>
+        <w:numPr>
+          <w:ilvl w:val="0"/>
+          <w:numId w:val="4"/>
+        </w:numPr>
+        <w:spacing w:line="360" w:lineRule="auto"/>
+        <w:rPr>
+          <w:rFonts w:ascii="Times New Roman" w:hAnsi="Times New Roman" w:cs="Times New Roman"/>
+          <w:sz w:val="24"/>
+          <w:szCs w:val="24"/>
+        </w:rPr>
+      </w:pPr>
+      <w:r>
+        <w:rPr>
+          <w:rFonts w:ascii="Times New Roman" w:hAnsi="Times New Roman" w:cs="Times New Roman"/>
+          <w:sz w:val="24"/>
+          <w:szCs w:val="24"/>
+        </w:rPr>
+        <w:t>Produto Atômico (</w:t>
+      </w:r>
+      <w:proofErr w:type="spellStart"/>
+      <w:r>
+        <w:rPr>
+          <w:rFonts w:ascii="Times New Roman" w:hAnsi="Times New Roman" w:cs="Times New Roman"/>
+          <w:sz w:val="24"/>
+          <w:szCs w:val="24"/>
+          <w:u w:val="single"/>
+        </w:rPr>
+        <w:t>id_produtoAtômico</w:t>
+      </w:r>
+      <w:proofErr w:type="spellEnd"/>
+      <w:r>
+        <w:rPr>
+          <w:rFonts w:ascii="Times New Roman" w:hAnsi="Times New Roman" w:cs="Times New Roman"/>
+          <w:sz w:val="24"/>
+          <w:szCs w:val="24"/>
+        </w:rPr>
+        <w:t xml:space="preserve">, </w:t>
+      </w:r>
+      <w:proofErr w:type="spellStart"/>
+      <w:r>
+        <w:rPr>
+          <w:rFonts w:ascii="Times New Roman" w:hAnsi="Times New Roman" w:cs="Times New Roman"/>
+          <w:sz w:val="24"/>
+          <w:szCs w:val="24"/>
+        </w:rPr>
+        <w:t>id_lanchonete</w:t>
+      </w:r>
+      <w:proofErr w:type="spellEnd"/>
+      <w:r>
+        <w:rPr>
+          <w:rFonts w:ascii="Times New Roman" w:hAnsi="Times New Roman" w:cs="Times New Roman"/>
+          <w:sz w:val="24"/>
+          <w:szCs w:val="24"/>
+        </w:rPr>
+        <w:t xml:space="preserve"> (FK), nome);</w:t>
+      </w:r>
+    </w:p>
+    <w:p>
+      <w:pPr>
+        <w:pStyle w:val="PargrafodaLista"/>
+        <w:numPr>
+          <w:ilvl w:val="0"/>
+          <w:numId w:val="4"/>
+        </w:numPr>
+        <w:spacing w:line="360" w:lineRule="auto"/>
+        <w:rPr>
+          <w:rFonts w:ascii="Times New Roman" w:hAnsi="Times New Roman" w:cs="Times New Roman"/>
+          <w:sz w:val="24"/>
+          <w:szCs w:val="24"/>
+        </w:rPr>
+      </w:pPr>
+      <w:r>
+        <w:rPr>
+          <w:rFonts w:ascii="Times New Roman" w:hAnsi="Times New Roman" w:cs="Times New Roman"/>
+          <w:sz w:val="24"/>
+          <w:szCs w:val="24"/>
+        </w:rPr>
+        <w:t>Funcionário (</w:t>
+      </w:r>
+      <w:proofErr w:type="spellStart"/>
+      <w:r>
+        <w:rPr>
+          <w:rFonts w:ascii="Times New Roman" w:hAnsi="Times New Roman" w:cs="Times New Roman"/>
+          <w:sz w:val="24"/>
+          <w:szCs w:val="24"/>
+          <w:u w:val="single"/>
+        </w:rPr>
+        <w:t>id_funcionário</w:t>
+      </w:r>
+      <w:proofErr w:type="spellEnd"/>
+      <w:r>
+        <w:rPr>
+          <w:rFonts w:ascii="Times New Roman" w:hAnsi="Times New Roman" w:cs="Times New Roman"/>
+          <w:sz w:val="24"/>
+          <w:szCs w:val="24"/>
+        </w:rPr>
+        <w:t>, nome, telefone, CPF);</w:t>
+      </w:r>
+    </w:p>
+    <w:p>
+      <w:pPr>
+        <w:pStyle w:val="PargrafodaLista"/>
+        <w:numPr>
+          <w:ilvl w:val="0"/>
+          <w:numId w:val="4"/>
+        </w:numPr>
+        <w:spacing w:line="360" w:lineRule="auto"/>
+        <w:rPr>
+          <w:rFonts w:ascii="Times New Roman" w:hAnsi="Times New Roman" w:cs="Times New Roman"/>
+          <w:sz w:val="24"/>
+          <w:szCs w:val="24"/>
+        </w:rPr>
+      </w:pPr>
+      <w:r>
+        <w:rPr>
+          <w:rFonts w:ascii="Times New Roman" w:hAnsi="Times New Roman" w:cs="Times New Roman"/>
+          <w:sz w:val="24"/>
+          <w:szCs w:val="24"/>
+        </w:rPr>
+        <w:t>Gerente (</w:t>
+      </w:r>
+      <w:proofErr w:type="spellStart"/>
+      <w:r>
+        <w:rPr>
+          <w:rFonts w:ascii="Times New Roman" w:hAnsi="Times New Roman" w:cs="Times New Roman"/>
+          <w:sz w:val="24"/>
+          <w:szCs w:val="24"/>
+        </w:rPr>
+        <w:t>id_funcionário</w:t>
+      </w:r>
+      <w:proofErr w:type="spellEnd"/>
+      <w:r>
+        <w:rPr>
+          <w:rFonts w:ascii="Times New Roman" w:hAnsi="Times New Roman" w:cs="Times New Roman"/>
+          <w:sz w:val="24"/>
+          <w:szCs w:val="24"/>
+        </w:rPr>
+        <w:t xml:space="preserve"> (FK), </w:t>
+      </w:r>
+      <w:proofErr w:type="spellStart"/>
+      <w:r>
+        <w:rPr>
+          <w:rFonts w:ascii="Times New Roman" w:hAnsi="Times New Roman" w:cs="Times New Roman"/>
+          <w:sz w:val="24"/>
+          <w:szCs w:val="24"/>
+        </w:rPr>
+        <w:t>login</w:t>
+      </w:r>
+      <w:proofErr w:type="spellEnd"/>
+      <w:r>
+        <w:rPr>
+          <w:rFonts w:ascii="Times New Roman" w:hAnsi="Times New Roman" w:cs="Times New Roman"/>
+          <w:sz w:val="24"/>
+          <w:szCs w:val="24"/>
+        </w:rPr>
+        <w:t>, senha);</w:t>
+      </w:r>
+    </w:p>
+    <w:p>
+      <w:pPr>
+        <w:pStyle w:val="PargrafodaLista"/>
+        <w:numPr>
+          <w:ilvl w:val="0"/>
+          <w:numId w:val="4"/>
+        </w:numPr>
+        <w:spacing w:line="360" w:lineRule="auto"/>
+        <w:rPr>
+          <w:rFonts w:ascii="Times New Roman" w:hAnsi="Times New Roman" w:cs="Times New Roman"/>
+          <w:sz w:val="24"/>
+          <w:szCs w:val="24"/>
+        </w:rPr>
+      </w:pPr>
+      <w:r>
+        <w:rPr>
+          <w:rFonts w:ascii="Times New Roman" w:hAnsi="Times New Roman" w:cs="Times New Roman"/>
+          <w:sz w:val="24"/>
+          <w:szCs w:val="24"/>
+        </w:rPr>
+        <w:t>Caixa (</w:t>
+      </w:r>
+      <w:proofErr w:type="spellStart"/>
+      <w:r>
+        <w:rPr>
+          <w:rFonts w:ascii="Times New Roman" w:hAnsi="Times New Roman" w:cs="Times New Roman"/>
+          <w:sz w:val="24"/>
+          <w:szCs w:val="24"/>
+        </w:rPr>
+        <w:t>id_funcionário</w:t>
+      </w:r>
+      <w:proofErr w:type="spellEnd"/>
+      <w:r>
+        <w:rPr>
+          <w:rFonts w:ascii="Times New Roman" w:hAnsi="Times New Roman" w:cs="Times New Roman"/>
+          <w:sz w:val="24"/>
+          <w:szCs w:val="24"/>
+        </w:rPr>
+        <w:t xml:space="preserve"> (FK)</w:t>
+      </w:r>
+      <w:r>
+        <w:rPr>
+          <w:rFonts w:ascii="Times New Roman" w:hAnsi="Times New Roman" w:cs="Times New Roman"/>
+          <w:sz w:val="24"/>
+          <w:szCs w:val="24"/>
+        </w:rPr>
+        <w:t xml:space="preserve">, </w:t>
+      </w:r>
+      <w:proofErr w:type="spellStart"/>
+      <w:r>
+        <w:rPr>
+          <w:rFonts w:ascii="Times New Roman" w:hAnsi="Times New Roman" w:cs="Times New Roman"/>
+          <w:sz w:val="24"/>
+          <w:szCs w:val="24"/>
+        </w:rPr>
+        <w:t>login</w:t>
+      </w:r>
+      <w:proofErr w:type="spellEnd"/>
+      <w:r>
+        <w:rPr>
+          <w:rFonts w:ascii="Times New Roman" w:hAnsi="Times New Roman" w:cs="Times New Roman"/>
+          <w:sz w:val="24"/>
+          <w:szCs w:val="24"/>
+        </w:rPr>
+        <w:t>, senha);</w:t>
+      </w:r>
+    </w:p>
+    <w:p>
+      <w:pPr>
+        <w:pStyle w:val="PargrafodaLista"/>
+        <w:numPr>
+          <w:ilvl w:val="0"/>
+          <w:numId w:val="4"/>
+        </w:numPr>
+        <w:spacing w:line="360" w:lineRule="auto"/>
+        <w:rPr>
+          <w:rFonts w:ascii="Times New Roman" w:hAnsi="Times New Roman" w:cs="Times New Roman"/>
+          <w:sz w:val="24"/>
+          <w:szCs w:val="24"/>
+        </w:rPr>
+      </w:pPr>
+      <w:r>
+        <w:rPr>
+          <w:rFonts w:ascii="Times New Roman" w:hAnsi="Times New Roman" w:cs="Times New Roman"/>
+          <w:sz w:val="24"/>
+          <w:szCs w:val="24"/>
+        </w:rPr>
+        <w:t>Cozinheiro (</w:t>
+      </w:r>
+      <w:proofErr w:type="spellStart"/>
+      <w:r>
+        <w:rPr>
+          <w:rFonts w:ascii="Times New Roman" w:hAnsi="Times New Roman" w:cs="Times New Roman"/>
+          <w:sz w:val="24"/>
+          <w:szCs w:val="24"/>
+        </w:rPr>
+        <w:t>id_funcionário</w:t>
+      </w:r>
+      <w:proofErr w:type="spellEnd"/>
+      <w:r>
+        <w:rPr>
+          <w:rFonts w:ascii="Times New Roman" w:hAnsi="Times New Roman" w:cs="Times New Roman"/>
+          <w:sz w:val="24"/>
+          <w:szCs w:val="24"/>
+        </w:rPr>
+        <w:t xml:space="preserve"> (FK));</w:t>
+      </w:r>
+    </w:p>
+    <w:p>
+      <w:pPr>
+        <w:pStyle w:val="PargrafodaLista"/>
+        <w:numPr>
+          <w:ilvl w:val="0"/>
+          <w:numId w:val="4"/>
+        </w:numPr>
+        <w:spacing w:line="360" w:lineRule="auto"/>
+        <w:rPr>
+          <w:rFonts w:ascii="Times New Roman" w:hAnsi="Times New Roman" w:cs="Times New Roman"/>
+          <w:sz w:val="24"/>
+          <w:szCs w:val="24"/>
+        </w:rPr>
+      </w:pPr>
+      <w:r>
+        <w:rPr>
+          <w:rFonts w:ascii="Times New Roman" w:hAnsi="Times New Roman" w:cs="Times New Roman"/>
+          <w:sz w:val="24"/>
+          <w:szCs w:val="24"/>
+        </w:rPr>
+        <w:t>Auxiliar de Limpeza (</w:t>
+      </w:r>
+      <w:proofErr w:type="spellStart"/>
+      <w:r>
+        <w:rPr>
+          <w:rFonts w:ascii="Times New Roman" w:hAnsi="Times New Roman" w:cs="Times New Roman"/>
+          <w:sz w:val="24"/>
+          <w:szCs w:val="24"/>
+        </w:rPr>
+        <w:t>id_funcionário</w:t>
+      </w:r>
+      <w:proofErr w:type="spellEnd"/>
+      <w:r>
+        <w:rPr>
+          <w:rFonts w:ascii="Times New Roman" w:hAnsi="Times New Roman" w:cs="Times New Roman"/>
+          <w:sz w:val="24"/>
+          <w:szCs w:val="24"/>
+        </w:rPr>
+        <w:t xml:space="preserve"> (FK));</w:t>
+      </w:r>
+    </w:p>
+    <w:p>
+      <w:pPr>
+        <w:pStyle w:val="PargrafodaLista"/>
+        <w:numPr>
+          <w:ilvl w:val="0"/>
+          <w:numId w:val="4"/>
+        </w:numPr>
+        <w:spacing w:line="360" w:lineRule="auto"/>
+        <w:rPr>
+          <w:rFonts w:ascii="Times New Roman" w:hAnsi="Times New Roman" w:cs="Times New Roman"/>
+          <w:sz w:val="24"/>
+          <w:szCs w:val="24"/>
+        </w:rPr>
+      </w:pPr>
+      <w:r>
+        <w:rPr>
+          <w:rFonts w:ascii="Times New Roman" w:hAnsi="Times New Roman" w:cs="Times New Roman"/>
+          <w:sz w:val="24"/>
+          <w:szCs w:val="24"/>
+        </w:rPr>
+        <w:t>Composição (</w:t>
+      </w:r>
+      <w:proofErr w:type="spellStart"/>
+      <w:r>
+        <w:rPr>
+          <w:rFonts w:ascii="Times New Roman" w:hAnsi="Times New Roman" w:cs="Times New Roman"/>
+          <w:sz w:val="24"/>
+          <w:szCs w:val="24"/>
+        </w:rPr>
+        <w:t>id_produto</w:t>
+      </w:r>
+      <w:proofErr w:type="spellEnd"/>
+      <w:r>
+        <w:rPr>
+          <w:rFonts w:ascii="Times New Roman" w:hAnsi="Times New Roman" w:cs="Times New Roman"/>
+          <w:sz w:val="24"/>
+          <w:szCs w:val="24"/>
+        </w:rPr>
+        <w:t xml:space="preserve"> (FK), </w:t>
+      </w:r>
+      <w:proofErr w:type="spellStart"/>
+      <w:r>
+        <w:rPr>
+          <w:rFonts w:ascii="Times New Roman" w:hAnsi="Times New Roman" w:cs="Times New Roman"/>
+          <w:sz w:val="24"/>
+          <w:szCs w:val="24"/>
+        </w:rPr>
+        <w:t>id_produtoAtômico</w:t>
+      </w:r>
+      <w:proofErr w:type="spellEnd"/>
+      <w:r>
+        <w:rPr>
+          <w:rFonts w:ascii="Times New Roman" w:hAnsi="Times New Roman" w:cs="Times New Roman"/>
+          <w:sz w:val="24"/>
+          <w:szCs w:val="24"/>
+        </w:rPr>
+        <w:t xml:space="preserve"> (FK), quantidade);</w:t>
+      </w:r>
+    </w:p>
+    <w:p>
+      <w:pPr>
+        <w:pStyle w:val="PargrafodaLista"/>
+        <w:numPr>
+          <w:ilvl w:val="0"/>
+          <w:numId w:val="4"/>
+        </w:numPr>
+        <w:spacing w:line="360" w:lineRule="auto"/>
+        <w:rPr>
+          <w:rFonts w:ascii="Times New Roman" w:hAnsi="Times New Roman" w:cs="Times New Roman"/>
+          <w:sz w:val="24"/>
+          <w:szCs w:val="24"/>
+        </w:rPr>
+      </w:pPr>
+      <w:r>
+        <w:rPr>
+          <w:rFonts w:ascii="Times New Roman" w:hAnsi="Times New Roman" w:cs="Times New Roman"/>
+          <w:sz w:val="24"/>
+          <w:szCs w:val="24"/>
+        </w:rPr>
+        <w:t>Produtos na Nota (</w:t>
+      </w:r>
+      <w:proofErr w:type="spellStart"/>
+      <w:r>
+        <w:rPr>
+          <w:rFonts w:ascii="Times New Roman" w:hAnsi="Times New Roman" w:cs="Times New Roman"/>
+          <w:sz w:val="24"/>
+          <w:szCs w:val="24"/>
+        </w:rPr>
+        <w:t>id_produto</w:t>
+      </w:r>
+      <w:proofErr w:type="spellEnd"/>
+      <w:r>
+        <w:rPr>
+          <w:rFonts w:ascii="Times New Roman" w:hAnsi="Times New Roman" w:cs="Times New Roman"/>
+          <w:sz w:val="24"/>
+          <w:szCs w:val="24"/>
+        </w:rPr>
+        <w:t xml:space="preserve"> (FK), </w:t>
+      </w:r>
+      <w:proofErr w:type="spellStart"/>
+      <w:r>
+        <w:rPr>
+          <w:rFonts w:ascii="Times New Roman" w:hAnsi="Times New Roman" w:cs="Times New Roman"/>
+          <w:sz w:val="24"/>
+          <w:szCs w:val="24"/>
+        </w:rPr>
+        <w:t>id_nota</w:t>
+      </w:r>
+      <w:proofErr w:type="spellEnd"/>
+      <w:r>
+        <w:rPr>
+          <w:rFonts w:ascii="Times New Roman" w:hAnsi="Times New Roman" w:cs="Times New Roman"/>
+          <w:sz w:val="24"/>
+          <w:szCs w:val="24"/>
+        </w:rPr>
+        <w:t xml:space="preserve"> (FK), quantidade);</w:t>
+      </w:r>
+    </w:p>
+    <w:p>
+      <w:pPr>
+        <w:pStyle w:val="PargrafodaLista"/>
+        <w:numPr>
+          <w:ilvl w:val="0"/>
+          <w:numId w:val="4"/>
+        </w:numPr>
+        <w:spacing w:line="360" w:lineRule="auto"/>
+        <w:rPr>
+          <w:rFonts w:ascii="Times New Roman" w:hAnsi="Times New Roman" w:cs="Times New Roman"/>
+          <w:sz w:val="24"/>
+          <w:szCs w:val="24"/>
+        </w:rPr>
+      </w:pPr>
+      <w:r>
+        <w:rPr>
+          <w:rFonts w:ascii="Times New Roman" w:hAnsi="Times New Roman" w:cs="Times New Roman"/>
+          <w:sz w:val="24"/>
+          <w:szCs w:val="24"/>
+        </w:rPr>
+        <w:t>Tipo de Pagamento (</w:t>
+      </w:r>
+      <w:proofErr w:type="spellStart"/>
+      <w:r>
+        <w:rPr>
+          <w:rFonts w:ascii="Times New Roman" w:hAnsi="Times New Roman" w:cs="Times New Roman"/>
+          <w:sz w:val="24"/>
+          <w:szCs w:val="24"/>
+          <w:u w:val="single"/>
+        </w:rPr>
+        <w:t>id_pagamento</w:t>
+      </w:r>
+      <w:proofErr w:type="spellEnd"/>
+      <w:r>
+        <w:rPr>
+          <w:rFonts w:ascii="Times New Roman" w:hAnsi="Times New Roman" w:cs="Times New Roman"/>
+          <w:sz w:val="24"/>
+          <w:szCs w:val="24"/>
+        </w:rPr>
+        <w:t>);</w:t>
+      </w:r>
+    </w:p>
+    <w:p>
+      <w:pPr>
+        <w:pStyle w:val="PargrafodaLista"/>
+        <w:numPr>
+          <w:ilvl w:val="0"/>
+          <w:numId w:val="4"/>
+        </w:numPr>
+        <w:spacing w:line="360" w:lineRule="auto"/>
+        <w:rPr>
+          <w:rFonts w:ascii="Times New Roman" w:hAnsi="Times New Roman" w:cs="Times New Roman"/>
+          <w:sz w:val="24"/>
+          <w:szCs w:val="24"/>
+        </w:rPr>
+      </w:pPr>
+      <w:r>
+        <w:rPr>
+          <w:rFonts w:ascii="Times New Roman" w:hAnsi="Times New Roman" w:cs="Times New Roman"/>
+          <w:sz w:val="24"/>
+          <w:szCs w:val="24"/>
+        </w:rPr>
+        <w:t>Cartão (</w:t>
+      </w:r>
+      <w:proofErr w:type="spellStart"/>
+      <w:r>
+        <w:rPr>
+          <w:rFonts w:ascii="Times New Roman" w:hAnsi="Times New Roman" w:cs="Times New Roman"/>
+          <w:sz w:val="24"/>
+          <w:szCs w:val="24"/>
+        </w:rPr>
+        <w:t>id_pagamento</w:t>
+      </w:r>
+      <w:proofErr w:type="spellEnd"/>
+      <w:r>
+        <w:rPr>
+          <w:rFonts w:ascii="Times New Roman" w:hAnsi="Times New Roman" w:cs="Times New Roman"/>
+          <w:sz w:val="24"/>
+          <w:szCs w:val="24"/>
+        </w:rPr>
+        <w:t xml:space="preserve"> (FK), últimos 4</w:t>
+      </w:r>
+      <w:r>
+        <w:rPr>
+          <w:rFonts w:ascii="Times New Roman" w:hAnsi="Times New Roman" w:cs="Times New Roman"/>
+          <w:sz w:val="24"/>
+          <w:szCs w:val="24"/>
+        </w:rPr>
+        <w:t xml:space="preserve"> dí</w:t>
+      </w:r>
+      <w:r>
+        <w:rPr>
+          <w:rFonts w:ascii="Times New Roman" w:hAnsi="Times New Roman" w:cs="Times New Roman"/>
+          <w:sz w:val="24"/>
+          <w:szCs w:val="24"/>
+        </w:rPr>
+        <w:t>gitos, bandeira, tipo);</w:t>
+      </w:r>
+    </w:p>
+    <w:p>
+      <w:pPr>
+        <w:pStyle w:val="PargrafodaLista"/>
+        <w:numPr>
+          <w:ilvl w:val="0"/>
+          <w:numId w:val="4"/>
+        </w:numPr>
+        <w:spacing w:line="360" w:lineRule="auto"/>
+        <w:rPr>
+          <w:rFonts w:ascii="Times New Roman" w:hAnsi="Times New Roman" w:cs="Times New Roman"/>
+          <w:sz w:val="24"/>
+          <w:szCs w:val="24"/>
+        </w:rPr>
+      </w:pPr>
+      <w:r>
+        <w:rPr>
+          <w:rFonts w:ascii="Times New Roman" w:hAnsi="Times New Roman" w:cs="Times New Roman"/>
+          <w:sz w:val="24"/>
+          <w:szCs w:val="24"/>
+        </w:rPr>
+        <w:t>Dinheiro (</w:t>
+      </w:r>
+      <w:proofErr w:type="spellStart"/>
+      <w:r>
+        <w:rPr>
+          <w:rFonts w:ascii="Times New Roman" w:hAnsi="Times New Roman" w:cs="Times New Roman"/>
+          <w:sz w:val="24"/>
+          <w:szCs w:val="24"/>
+        </w:rPr>
+        <w:t>id_pagamento</w:t>
+      </w:r>
+      <w:proofErr w:type="spellEnd"/>
+      <w:r>
+        <w:rPr>
+          <w:rFonts w:ascii="Times New Roman" w:hAnsi="Times New Roman" w:cs="Times New Roman"/>
+          <w:sz w:val="24"/>
+          <w:szCs w:val="24"/>
+        </w:rPr>
+        <w:t xml:space="preserve"> (FK), valor do pagamento);</w:t>
+      </w:r>
+    </w:p>
+    <w:p>
+      <w:pPr>
+        <w:rPr>
+          <w:rFonts w:ascii="Times New Roman" w:hAnsi="Times New Roman" w:cs="Times New Roman"/>
+        </w:rPr>
+      </w:pPr>
+      <w:r>
+        <w:rPr>
+          <w:noProof/>
+        </w:rPr>
+        <w:lastRenderedPageBreak/>
+        <w:pict>
+          <v:shapetype id="_x0000_t75" coordsize="21600,21600" o:spt="75" o:preferrelative="t" path="m@4@5l@4@11@9@11@9@5xe" filled="f" stroked="f">
+            <v:stroke joinstyle="miter"/>
+            <v:formulas>
+              <v:f eqn="if lineDrawn pixelLineWidth 0"/>
+              <v:f eqn="sum @0 1 0"/>
+              <v:f eqn="sum 0 0 @1"/>
+              <v:f eqn="prod @2 1 2"/>
+              <v:f eqn="prod @3 21600 pixelWidth"/>
+              <v:f eqn="prod @3 21600 pixelHeight"/>
+              <v:f eqn="sum @0 0 1"/>
+              <v:f eqn="prod @6 1 2"/>
+              <v:f eqn="prod @7 21600 pixelWidth"/>
+              <v:f eqn="sum @8 21600 0"/>
+              <v:f eqn="prod @7 21600 pixelHeight"/>
+              <v:f eqn="sum @10 21600 0"/>
+            </v:formulas>
+            <v:path o:extrusionok="f" gradientshapeok="t" o:connecttype="rect"/>
+            <o:lock v:ext="edit" aspectratio="t"/>
+          </v:shapetype>
+          <v:shape id="_x0000_s1027" type="#_x0000_t75" style="position:absolute;margin-left:25.95pt;margin-top:.3pt;width:402pt;height:735.4pt;z-index:251661312;mso-position-horizontal-relative:text;mso-position-vertical-relative:text">
+            <v:imagedata r:id="rId10" o:title="Modelo Relacional"/>
+            <w10:wrap type="square"/>
+          </v:shape>
+        </w:pict>
+      </w:r>
+    </w:p>
+    <w:p>
+      <w:pPr>
+        <w:pStyle w:val="Ttulo1"/>
+        <w:rPr>
+          <w:shd w:val="clear" w:color="auto" w:fill="FFFFFF"/>
+        </w:rPr>
+      </w:pPr>
+      <w:r>
+        <w:rPr>
+          <w:shd w:val="clear" w:color="auto" w:fill="FFFFFF"/>
+        </w:rPr>
+        <w:lastRenderedPageBreak/>
+        <w:t>4. Modelo Entidade Relacionamento</w:t>
+      </w:r>
+    </w:p>
+    <w:p>
+      <w:r>
+        <w:rPr>
+          <w:noProof/>
+        </w:rPr>
+        <w:pict>
+          <v:shape id="_x0000_s1026" type="#_x0000_t75" style="position:absolute;margin-left:-77.8pt;margin-top:14.1pt;width:578.3pt;height:664.7pt;z-index:251659264;mso-position-horizontal-relative:text;mso-position-vertical-relative:text" o:allowoverlap="f">
+            <v:imagedata r:id="rId11" o:title="TP 1 - Banco 1"/>
+            <w10:wrap type="square"/>
+          </v:shape>
+        </w:pict>
+      </w:r>
+    </w:p>
+    <w:p>
+      <w:bookmarkStart w:id="0" w:name="_GoBack"/>
+      <w:bookmarkEnd w:id="0"/>
     </w:p>
     <w:sectPr>
-      <w:headerReference w:type="default" r:id="rId10"/>
-      <w:headerReference w:type="first" r:id="rId11"/>
+      <w:headerReference w:type="default" r:id="rId12"/>
+      <w:headerReference w:type="first" r:id="rId13"/>
       <w:pgSz w:w="11906" w:h="16838"/>
-      <w:pgMar w:top="1701" w:right="1134" w:bottom="1134" w:left="1701" w:header="709" w:footer="709" w:gutter="0"/>
+      <w:pgMar w:top="1701" w:right="1134" w:bottom="1134" w:left="1701" w:header="142" w:footer="709" w:gutter="0"/>
       <w:cols w:space="708"/>
       <w:docGrid w:linePitch="360"/>
     </w:sectPr>
@@ -1805,7 +2954,7 @@
           <w:rPr>
             <w:noProof/>
           </w:rPr>
-          <w:t>4</w:t>
+          <w:t>7</w:t>
         </w:r>
         <w:r>
           <w:fldChar w:fldCharType="end"/>
@@ -2037,6 +3186,119 @@
     </w:lvl>
   </w:abstractNum>
   <w:abstractNum w:abstractNumId="1" w15:restartNumberingAfterBreak="0">
+    <w:nsid w:val="18E65D84"/>
+    <w:multiLevelType w:val="hybridMultilevel"/>
+    <w:tmpl w:val="A9E2EA8E"/>
+    <w:lvl w:ilvl="0" w:tplc="04160001">
+      <w:start w:val="1"/>
+      <w:numFmt w:val="bullet"/>
+      <w:lvlText w:val=""/>
+      <w:lvlJc w:val="left"/>
+      <w:pPr>
+        <w:ind w:left="720" w:hanging="360"/>
+      </w:pPr>
+      <w:rPr>
+        <w:rFonts w:ascii="Symbol" w:hAnsi="Symbol" w:hint="default"/>
+      </w:rPr>
+    </w:lvl>
+    <w:lvl w:ilvl="1" w:tplc="04160003" w:tentative="1">
+      <w:start w:val="1"/>
+      <w:numFmt w:val="bullet"/>
+      <w:lvlText w:val="o"/>
+      <w:lvlJc w:val="left"/>
+      <w:pPr>
+        <w:ind w:left="1440" w:hanging="360"/>
+      </w:pPr>
+      <w:rPr>
+        <w:rFonts w:ascii="Courier New" w:hAnsi="Courier New" w:cs="Courier New" w:hint="default"/>
+      </w:rPr>
+    </w:lvl>
+    <w:lvl w:ilvl="2" w:tplc="04160005" w:tentative="1">
+      <w:start w:val="1"/>
+      <w:numFmt w:val="bullet"/>
+      <w:lvlText w:val=""/>
+      <w:lvlJc w:val="left"/>
+      <w:pPr>
+        <w:ind w:left="2160" w:hanging="360"/>
+      </w:pPr>
+      <w:rPr>
+        <w:rFonts w:ascii="Wingdings" w:hAnsi="Wingdings" w:hint="default"/>
+      </w:rPr>
+    </w:lvl>
+    <w:lvl w:ilvl="3" w:tplc="04160001" w:tentative="1">
+      <w:start w:val="1"/>
+      <w:numFmt w:val="bullet"/>
+      <w:lvlText w:val=""/>
+      <w:lvlJc w:val="left"/>
+      <w:pPr>
+        <w:ind w:left="2880" w:hanging="360"/>
+      </w:pPr>
+      <w:rPr>
+        <w:rFonts w:ascii="Symbol" w:hAnsi="Symbol" w:hint="default"/>
+      </w:rPr>
+    </w:lvl>
+    <w:lvl w:ilvl="4" w:tplc="04160003" w:tentative="1">
+      <w:start w:val="1"/>
+      <w:numFmt w:val="bullet"/>
+      <w:lvlText w:val="o"/>
+      <w:lvlJc w:val="left"/>
+      <w:pPr>
+        <w:ind w:left="3600" w:hanging="360"/>
+      </w:pPr>
+      <w:rPr>
+        <w:rFonts w:ascii="Courier New" w:hAnsi="Courier New" w:cs="Courier New" w:hint="default"/>
+      </w:rPr>
+    </w:lvl>
+    <w:lvl w:ilvl="5" w:tplc="04160005" w:tentative="1">
+      <w:start w:val="1"/>
+      <w:numFmt w:val="bullet"/>
+      <w:lvlText w:val=""/>
+      <w:lvlJc w:val="left"/>
+      <w:pPr>
+        <w:ind w:left="4320" w:hanging="360"/>
+      </w:pPr>
+      <w:rPr>
+        <w:rFonts w:ascii="Wingdings" w:hAnsi="Wingdings" w:hint="default"/>
+      </w:rPr>
+    </w:lvl>
+    <w:lvl w:ilvl="6" w:tplc="04160001" w:tentative="1">
+      <w:start w:val="1"/>
+      <w:numFmt w:val="bullet"/>
+      <w:lvlText w:val=""/>
+      <w:lvlJc w:val="left"/>
+      <w:pPr>
+        <w:ind w:left="5040" w:hanging="360"/>
+      </w:pPr>
+      <w:rPr>
+        <w:rFonts w:ascii="Symbol" w:hAnsi="Symbol" w:hint="default"/>
+      </w:rPr>
+    </w:lvl>
+    <w:lvl w:ilvl="7" w:tplc="04160003" w:tentative="1">
+      <w:start w:val="1"/>
+      <w:numFmt w:val="bullet"/>
+      <w:lvlText w:val="o"/>
+      <w:lvlJc w:val="left"/>
+      <w:pPr>
+        <w:ind w:left="5760" w:hanging="360"/>
+      </w:pPr>
+      <w:rPr>
+        <w:rFonts w:ascii="Courier New" w:hAnsi="Courier New" w:cs="Courier New" w:hint="default"/>
+      </w:rPr>
+    </w:lvl>
+    <w:lvl w:ilvl="8" w:tplc="04160005" w:tentative="1">
+      <w:start w:val="1"/>
+      <w:numFmt w:val="bullet"/>
+      <w:lvlText w:val=""/>
+      <w:lvlJc w:val="left"/>
+      <w:pPr>
+        <w:ind w:left="6480" w:hanging="360"/>
+      </w:pPr>
+      <w:rPr>
+        <w:rFonts w:ascii="Wingdings" w:hAnsi="Wingdings" w:hint="default"/>
+      </w:rPr>
+    </w:lvl>
+  </w:abstractNum>
+  <w:abstractNum w:abstractNumId="2" w15:restartNumberingAfterBreak="0">
     <w:nsid w:val="1D4A446A"/>
     <w:multiLevelType w:val="hybridMultilevel"/>
     <w:tmpl w:val="A63E22DC"/>
@@ -2125,7 +3387,7 @@
       </w:pPr>
     </w:lvl>
   </w:abstractNum>
-  <w:abstractNum w:abstractNumId="2" w15:restartNumberingAfterBreak="0">
+  <w:abstractNum w:abstractNumId="3" w15:restartNumberingAfterBreak="0">
     <w:nsid w:val="3CA37383"/>
     <w:multiLevelType w:val="hybridMultilevel"/>
     <w:tmpl w:val="B40CBBA4"/>
@@ -2215,13 +3477,16 @@
     </w:lvl>
   </w:abstractNum>
   <w:num w:numId="1">
-    <w:abstractNumId w:val="2"/>
+    <w:abstractNumId w:val="3"/>
   </w:num>
   <w:num w:numId="2">
-    <w:abstractNumId w:val="1"/>
+    <w:abstractNumId w:val="2"/>
   </w:num>
   <w:num w:numId="3">
     <w:abstractNumId w:val="0"/>
+  </w:num>
+  <w:num w:numId="4">
+    <w:abstractNumId w:val="1"/>
   </w:num>
 </w:numbering>
 </file>
@@ -3060,7 +4325,7 @@
 </file>
 
 <file path=customXml/itemProps1.xml><?xml version="1.0" encoding="utf-8"?>
-<ds:datastoreItem xmlns:ds="http://schemas.openxmlformats.org/officeDocument/2006/customXml" ds:itemID="{E4FC944C-02C1-4AF3-A43D-882A9A8F4E32}">
+<ds:datastoreItem xmlns:ds="http://schemas.openxmlformats.org/officeDocument/2006/customXml" ds:itemID="{1A931DFC-86E1-4BF1-B314-0D7D7A69D824}">
   <ds:schemaRefs>
     <ds:schemaRef ds:uri="http://schemas.openxmlformats.org/officeDocument/2006/bibliography"/>
   </ds:schemaRefs>

</xml_diff>